<commit_message>
social network for SEN
edits to survey responses where people involved on behalf of multiple organizations also listed organizations as collaborators (without specifying another individual or group/project team)
</commit_message>
<xml_diff>
--- a/doc/METHODS_survey_data_processing.docx
+++ b/doc/METHODS_survey_data_processing.docx
@@ -87,37 +87,80 @@
     </w:p>
     <w:p>
       <w:r>
-        <w:t xml:space="preserve">Proposal: </w:t>
-      </w:r>
-      <w:r>
-        <w:t xml:space="preserve">remove affiliations with organizations that </w:t>
-      </w:r>
-      <w:r>
-        <w:t>are</w:t>
-      </w:r>
-      <w:r>
-        <w:t xml:space="preserve"> also listed</w:t>
+        <w:t xml:space="preserve">**For assigning </w:t>
+      </w:r>
+      <w:r>
+        <w:t xml:space="preserve">survey respondents to sub-county administrative areas, I allowed individuals to be involved on behalf of an organization </w:t>
+      </w:r>
+      <w:r>
+        <w:rPr>
+          <w:i/>
+          <w:iCs/>
+        </w:rPr>
+        <w:t xml:space="preserve">and </w:t>
+      </w:r>
+      <w:r>
+        <w:t xml:space="preserve">list that organization as a collaborator. </w:t>
+      </w:r>
+    </w:p>
+    <w:p>
+      <w:r>
+        <w:t xml:space="preserve">**For building the social network, </w:t>
+      </w:r>
+      <w:r>
+        <w:t xml:space="preserve">I edited </w:t>
+      </w:r>
+      <w:r>
+        <w:t xml:space="preserve">responses for individuals who said that they worked on behalf of two or more </w:t>
+      </w:r>
+      <w:r>
+        <w:t>organizations</w:t>
+      </w:r>
+      <w:r>
+        <w:t xml:space="preserve">. For these respondents, </w:t>
+      </w:r>
+      <w:r>
+        <w:t>I deleted any organization that they “are involved on behalf of” if that organization was also listed</w:t>
       </w:r>
       <w:r>
         <w:t xml:space="preserve"> </w:t>
       </w:r>
       <w:r>
-        <w:t xml:space="preserve">as </w:t>
-      </w:r>
-      <w:r>
-        <w:t xml:space="preserve">collaborators. </w:t>
-      </w:r>
-      <w:r>
-        <w:t xml:space="preserve">EXCEPT for individuals who </w:t>
-      </w:r>
-      <w:r>
-        <w:t xml:space="preserve">listed citizen science organizations as both affiliations and collaborators. For these </w:t>
-      </w:r>
-      <w:r>
-        <w:t>individuals</w:t>
-      </w:r>
-      <w:r>
-        <w:t>, remove collaborators that are also listed as affiliations</w:t>
+        <w:t>as</w:t>
+      </w:r>
+      <w:r>
+        <w:t xml:space="preserve"> a</w:t>
+      </w:r>
+      <w:r>
+        <w:t xml:space="preserve"> </w:t>
+      </w:r>
+      <w:r>
+        <w:t>collaborator</w:t>
+      </w:r>
+      <w:r>
+        <w:t xml:space="preserve">, </w:t>
+      </w:r>
+      <w:r>
+        <w:rPr>
+          <w:i/>
+          <w:iCs/>
+        </w:rPr>
+        <w:t xml:space="preserve">except </w:t>
+      </w:r>
+      <w:r>
+        <w:t>when the respondent specified a different individual or a unique group / project team at that organization</w:t>
+      </w:r>
+      <w:r>
+        <w:t xml:space="preserve">. </w:t>
+      </w:r>
+      <w:r>
+        <w:t>I left these internal</w:t>
+      </w:r>
+      <w:r>
+        <w:t xml:space="preserve"> collaborations in the data set.</w:t>
+      </w:r>
+      <w:r>
+        <w:t xml:space="preserve"> However, when I build the social network for the SEN, I will not be including self-loops, so these internal collaborations are effectively excluded.</w:t>
       </w:r>
     </w:p>
     <w:p/>
@@ -305,17 +348,7 @@
           </w:tcPr>
           <w:p>
             <w:r>
-              <w:t xml:space="preserve">Harvesting or fishing or </w:t>
-            </w:r>
-            <w:proofErr w:type="spellStart"/>
-            <w:proofErr w:type="gramStart"/>
-            <w:r>
-              <w:t>growing:Urchin</w:t>
-            </w:r>
-            <w:proofErr w:type="spellEnd"/>
-            <w:proofErr w:type="gramEnd"/>
-            <w:r>
-              <w:t xml:space="preserve"> removal</w:t>
+              <w:t>Harvesting or fishing or growing:Urchin removal</w:t>
             </w:r>
           </w:p>
         </w:tc>
@@ -336,15 +369,7 @@
               <w:t xml:space="preserve"> diving</w:t>
             </w:r>
             <w:r>
-              <w:t xml:space="preserve"> associated with </w:t>
-            </w:r>
-            <w:proofErr w:type="spellStart"/>
-            <w:r>
-              <w:t>ReefCheck</w:t>
-            </w:r>
-            <w:proofErr w:type="spellEnd"/>
-            <w:r>
-              <w:t xml:space="preserve"> (but does NOT mention urchin removal), add or extent ‘Research’</w:t>
+              <w:t xml:space="preserve"> associated with ReefCheck (but does NOT mention urchin removal), add or extent ‘Research’</w:t>
             </w:r>
           </w:p>
         </w:tc>
@@ -403,15 +428,8 @@
             <w:tcW w:w="2970" w:type="dxa"/>
           </w:tcPr>
           <w:p>
-            <w:proofErr w:type="spellStart"/>
-            <w:proofErr w:type="gramStart"/>
-            <w:r>
-              <w:t>Research:CitSci</w:t>
-            </w:r>
-            <w:proofErr w:type="spellEnd"/>
-            <w:proofErr w:type="gramEnd"/>
-            <w:r>
-              <w:t xml:space="preserve"> Kelp</w:t>
+            <w:r>
+              <w:t>Research:CitSci Kelp</w:t>
             </w:r>
             <w:r>
               <w:t xml:space="preserve"> Forest</w:t>
@@ -485,15 +503,7 @@
           </w:tcPr>
           <w:p>
             <w:r>
-              <w:t xml:space="preserve">Advocacy or </w:t>
-            </w:r>
-            <w:proofErr w:type="gramStart"/>
-            <w:r>
-              <w:t>outreach:…</w:t>
-            </w:r>
-            <w:proofErr w:type="gramEnd"/>
-            <w:r>
-              <w:t xml:space="preserve"> [extra text provided]</w:t>
+              <w:t>Advocacy or outreach:… [extra text provided]</w:t>
             </w:r>
           </w:p>
         </w:tc>
@@ -508,6 +518,7 @@
           </w:tcPr>
           <w:p>
             <w:r>
+              <w:lastRenderedPageBreak/>
               <w:t>If “other” text related to policy, governance, add or extend “Environmental management”</w:t>
             </w:r>
           </w:p>
@@ -546,31 +557,14 @@
           </w:tcPr>
           <w:p>
             <w:r>
-              <w:t xml:space="preserve">Environmental </w:t>
-            </w:r>
-            <w:proofErr w:type="spellStart"/>
-            <w:proofErr w:type="gramStart"/>
-            <w:r>
-              <w:t>management:Policy</w:t>
-            </w:r>
-            <w:proofErr w:type="spellEnd"/>
-            <w:proofErr w:type="gramEnd"/>
-            <w:r>
-              <w:t xml:space="preserve"> development</w:t>
+              <w:t>Environmental management:Policy development</w:t>
             </w:r>
           </w:p>
           <w:p/>
           <w:p>
             <w:r>
-              <w:t xml:space="preserve">Environmental </w:t>
-            </w:r>
-            <w:proofErr w:type="spellStart"/>
-            <w:proofErr w:type="gramStart"/>
-            <w:r>
-              <w:t>management:Government</w:t>
-            </w:r>
-            <w:proofErr w:type="spellEnd"/>
-            <w:proofErr w:type="gramEnd"/>
+              <w:t>Environmental management:Government</w:t>
+            </w:r>
           </w:p>
         </w:tc>
       </w:tr>
@@ -646,85 +640,38 @@
           </w:tcPr>
           <w:p>
             <w:r>
-              <w:lastRenderedPageBreak/>
-              <w:t xml:space="preserve">People </w:t>
-            </w:r>
-            <w:proofErr w:type="spellStart"/>
-            <w:proofErr w:type="gramStart"/>
-            <w:r>
-              <w:t>management:Supporting</w:t>
-            </w:r>
-            <w:proofErr w:type="spellEnd"/>
-            <w:proofErr w:type="gramEnd"/>
-            <w:r>
-              <w:t xml:space="preserve"> … </w:t>
+              <w:t xml:space="preserve">People management:Supporting … </w:t>
             </w:r>
           </w:p>
           <w:p/>
           <w:p>
-            <w:proofErr w:type="spellStart"/>
-            <w:proofErr w:type="gramStart"/>
-            <w:r>
-              <w:t>Research:Otter</w:t>
-            </w:r>
-            <w:proofErr w:type="spellEnd"/>
-            <w:proofErr w:type="gramEnd"/>
-            <w:r>
-              <w:t xml:space="preserve"> research</w:t>
+            <w:r>
+              <w:t>Research:Otter research</w:t>
             </w:r>
           </w:p>
           <w:p/>
           <w:p>
-            <w:proofErr w:type="spellStart"/>
-            <w:proofErr w:type="gramStart"/>
-            <w:r>
-              <w:lastRenderedPageBreak/>
-              <w:t>Research:Otter</w:t>
-            </w:r>
-            <w:proofErr w:type="spellEnd"/>
-            <w:proofErr w:type="gramEnd"/>
-            <w:r>
-              <w:t xml:space="preserve"> research</w:t>
+            <w:r>
+              <w:t>Research:Otter research</w:t>
             </w:r>
           </w:p>
           <w:p/>
           <w:p/>
           <w:p>
-            <w:proofErr w:type="spellStart"/>
-            <w:proofErr w:type="gramStart"/>
-            <w:r>
-              <w:t>Research:Mitigation</w:t>
-            </w:r>
-            <w:proofErr w:type="spellEnd"/>
-            <w:proofErr w:type="gramEnd"/>
-            <w:r>
-              <w:t xml:space="preserve"> monitoring</w:t>
+            <w:r>
+              <w:t>Research:Mitigation monitoring</w:t>
             </w:r>
           </w:p>
           <w:p/>
           <w:p>
-            <w:proofErr w:type="spellStart"/>
-            <w:proofErr w:type="gramStart"/>
-            <w:r>
-              <w:t>Research:Data</w:t>
-            </w:r>
-            <w:proofErr w:type="spellEnd"/>
-            <w:proofErr w:type="gramEnd"/>
-            <w:r>
-              <w:t xml:space="preserve"> collection</w:t>
+            <w:r>
+              <w:t>Research:Data collection</w:t>
             </w:r>
           </w:p>
           <w:p/>
           <w:p>
-            <w:proofErr w:type="spellStart"/>
-            <w:proofErr w:type="gramStart"/>
-            <w:r>
-              <w:t>Research:Experimental</w:t>
-            </w:r>
-            <w:proofErr w:type="spellEnd"/>
-            <w:proofErr w:type="gramEnd"/>
-            <w:r>
-              <w:t xml:space="preserve"> restoration</w:t>
+            <w:r>
+              <w:t>Research:Experimental restoration</w:t>
             </w:r>
           </w:p>
         </w:tc>
@@ -739,7 +686,6 @@
           </w:tcPr>
           <w:p>
             <w:r>
-              <w:lastRenderedPageBreak/>
               <w:t>Keep “other” text as a unique response</w:t>
             </w:r>
           </w:p>
@@ -834,15 +780,7 @@
         <w:t>R_7upUSPV19KS9FVh</w:t>
       </w:r>
       <w:r>
-        <w:t xml:space="preserve"> is a </w:t>
-      </w:r>
-      <w:proofErr w:type="spellStart"/>
-      <w:r>
-        <w:t>ReefCheck</w:t>
-      </w:r>
-      <w:proofErr w:type="spellEnd"/>
-      <w:r>
-        <w:t xml:space="preserve"> volunteer who </w:t>
+        <w:t xml:space="preserve"> is a ReefCheck volunteer who </w:t>
       </w:r>
       <w:r>
         <w:t xml:space="preserve">is routinely involved in kelp forest-related issues. They </w:t>
@@ -854,17 +792,7 @@
         <w:t xml:space="preserve">9 they put that they directly observe conditions and collect or analyze data. </w:t>
       </w:r>
       <w:r>
-        <w:t>I added ‘</w:t>
-      </w:r>
-      <w:proofErr w:type="spellStart"/>
-      <w:proofErr w:type="gramStart"/>
-      <w:r>
-        <w:t>Research:CitSci</w:t>
-      </w:r>
-      <w:proofErr w:type="spellEnd"/>
-      <w:proofErr w:type="gramEnd"/>
-      <w:r>
-        <w:t xml:space="preserve"> Kelp Forest Surveys’ to their response. </w:t>
+        <w:t xml:space="preserve">I added ‘Research:CitSci Kelp Forest Surveys’ to their response. </w:t>
       </w:r>
     </w:p>
     <w:p>
@@ -875,31 +803,13 @@
         <w:t>R_61dpMIWMs89lZLY</w:t>
       </w:r>
       <w:r>
-        <w:t xml:space="preserve"> is a Giant </w:t>
-      </w:r>
-      <w:proofErr w:type="spellStart"/>
-      <w:r>
-        <w:t>Giant</w:t>
-      </w:r>
-      <w:proofErr w:type="spellEnd"/>
-      <w:r>
-        <w:t xml:space="preserve"> Kelp volunteer </w:t>
+        <w:t xml:space="preserve"> is a Giant Giant Kelp volunteer </w:t>
       </w:r>
       <w:r>
         <w:t>who is routinely involved in kelp forest-related issues. They selected only Other (supporter)</w:t>
       </w:r>
       <w:r>
-        <w:t>, but in their answer to question 9 they put that they directly observe conditions and collect or analyze data. I added ‘</w:t>
-      </w:r>
-      <w:proofErr w:type="spellStart"/>
-      <w:proofErr w:type="gramStart"/>
-      <w:r>
-        <w:t>Research:CitSci</w:t>
-      </w:r>
-      <w:proofErr w:type="spellEnd"/>
-      <w:proofErr w:type="gramEnd"/>
-      <w:r>
-        <w:t xml:space="preserve"> Kelp Forest Surveys’ to their response.</w:t>
+        <w:t>, but in their answer to question 9 they put that they directly observe conditions and collect or analyze data. I added ‘Research:CitSci Kelp Forest Surveys’ to their response.</w:t>
       </w:r>
     </w:p>
     <w:p>
@@ -937,15 +847,7 @@
         <w:t>:</w:t>
       </w:r>
       <w:r>
-        <w:t xml:space="preserve"> collaborates with Giant </w:t>
-      </w:r>
-      <w:proofErr w:type="spellStart"/>
-      <w:r>
-        <w:t>Giant</w:t>
-      </w:r>
-      <w:proofErr w:type="spellEnd"/>
-      <w:r>
-        <w:t xml:space="preserve"> Kelp and is occasionally involved in kelp-related issues. In their answer to question 9 they put that they directly observe conditions, but did not report collecting or analyzing data. </w:t>
+        <w:t xml:space="preserve"> collaborates with Giant Giant Kelp and is occasionally involved in kelp-related issues. In their answer to question 9 they put that they directly observe conditions, but did not report collecting or analyzing data. </w:t>
       </w:r>
       <w:r>
         <w:t xml:space="preserve">I suspect that they conduct urchin removal, but cannot confirm from the survey. </w:t>
@@ -960,6 +862,7 @@
         </w:numPr>
       </w:pPr>
       <w:r>
+        <w:lastRenderedPageBreak/>
         <w:t>Restoration / Restoration and Stewardship: this may encompass some or all of the activities listed, helpful for SEN to know that they participate in restoration activities</w:t>
       </w:r>
     </w:p>

</xml_diff>

<commit_message>
re-vamp org name processing
</commit_message>
<xml_diff>
--- a/doc/METHODS_survey_data_processing.docx
+++ b/doc/METHODS_survey_data_processing.docx
@@ -67,16 +67,274 @@
     </w:p>
     <w:p>
       <w:r>
+        <w:t xml:space="preserve">Issue 1: </w:t>
+      </w:r>
+      <w:r>
+        <w:t xml:space="preserve">People who said they were working as individuals may have interpreted the distinction between ‘work on behalf of’ and ‘work with’ differently than the majority of other participants. If respondents said that they </w:t>
+      </w:r>
+      <w:r>
+        <w:rPr>
+          <w:b/>
+          <w:bCs/>
+        </w:rPr>
+        <w:t xml:space="preserve">did not </w:t>
+      </w:r>
+      <w:r>
+        <w:t xml:space="preserve">work on behalf of an organization, but then exclusively listed volunteer-led or citizen science organizations, I </w:t>
+      </w:r>
+      <w:r>
+        <w:rPr>
+          <w:b/>
+          <w:bCs/>
+        </w:rPr>
+        <w:t xml:space="preserve">added </w:t>
+      </w:r>
+      <w:r>
+        <w:t xml:space="preserve">the first listed alter as </w:t>
+      </w:r>
+      <w:r>
+        <w:rPr>
+          <w:b/>
+          <w:bCs/>
+        </w:rPr>
+        <w:t>an ego</w:t>
+      </w:r>
+      <w:r>
+        <w:t>.</w:t>
+      </w:r>
+    </w:p>
+    <w:tbl>
+      <w:tblPr>
+        <w:tblStyle w:val="TableGrid"/>
+        <w:tblW w:w="0" w:type="auto"/>
+        <w:tblLook w:val="04A0" w:firstRow="1" w:lastRow="0" w:firstColumn="1" w:lastColumn="0" w:noHBand="0" w:noVBand="1"/>
+      </w:tblPr>
+      <w:tblGrid>
+        <w:gridCol w:w="1860"/>
+        <w:gridCol w:w="1864"/>
+        <w:gridCol w:w="1311"/>
+        <w:gridCol w:w="2629"/>
+        <w:gridCol w:w="1686"/>
+      </w:tblGrid>
+      <w:tr>
+        <w:tc>
+          <w:tcPr>
+            <w:tcW w:w="1860" w:type="dxa"/>
+          </w:tcPr>
+          <w:p>
+            <w:r>
+              <w:t>Match type</w:t>
+            </w:r>
+          </w:p>
+        </w:tc>
+        <w:tc>
+          <w:tcPr>
+            <w:tcW w:w="1864" w:type="dxa"/>
+          </w:tcPr>
+          <w:p>
+            <w:r>
+              <w:t>Reef Check or G2KR?</w:t>
+            </w:r>
+          </w:p>
+        </w:tc>
+        <w:tc>
+          <w:tcPr>
+            <w:tcW w:w="1311" w:type="dxa"/>
+          </w:tcPr>
+          <w:p>
+            <w:r>
+              <w:t>Number of alters</w:t>
+            </w:r>
+          </w:p>
+        </w:tc>
+        <w:tc>
+          <w:tcPr>
+            <w:tcW w:w="2629" w:type="dxa"/>
+          </w:tcPr>
+          <w:p>
+            <w:r>
+              <w:t>Number of respondents (out of 127)</w:t>
+            </w:r>
+          </w:p>
+        </w:tc>
+        <w:tc>
+          <w:tcPr>
+            <w:tcW w:w="1686" w:type="dxa"/>
+          </w:tcPr>
+          <w:p>
+            <w:r>
+              <w:t>Edited?</w:t>
+            </w:r>
+          </w:p>
+        </w:tc>
+      </w:tr>
+      <w:tr>
+        <w:tc>
+          <w:tcPr>
+            <w:tcW w:w="1860" w:type="dxa"/>
+          </w:tcPr>
+          <w:p>
+            <w:r>
+              <w:t>NA</w:t>
+            </w:r>
+          </w:p>
+        </w:tc>
+        <w:tc>
+          <w:tcPr>
+            <w:tcW w:w="1864" w:type="dxa"/>
+          </w:tcPr>
+          <w:p>
+            <w:r>
+              <w:t>0</w:t>
+            </w:r>
+          </w:p>
+        </w:tc>
+        <w:tc>
+          <w:tcPr>
+            <w:tcW w:w="1311" w:type="dxa"/>
+          </w:tcPr>
+          <w:p>
+            <w:r>
+              <w:t>1</w:t>
+            </w:r>
+          </w:p>
+        </w:tc>
+        <w:tc>
+          <w:tcPr>
+            <w:tcW w:w="2629" w:type="dxa"/>
+          </w:tcPr>
+          <w:p>
+            <w:r>
+              <w:t>6</w:t>
+            </w:r>
+          </w:p>
+        </w:tc>
+        <w:tc>
+          <w:tcPr>
+            <w:tcW w:w="1686" w:type="dxa"/>
+          </w:tcPr>
+          <w:p>
+            <w:r>
+              <w:t>N</w:t>
+            </w:r>
+          </w:p>
+        </w:tc>
+      </w:tr>
+      <w:tr>
+        <w:tc>
+          <w:tcPr>
+            <w:tcW w:w="1860" w:type="dxa"/>
+          </w:tcPr>
+          <w:p>
+            <w:r>
+              <w:t>NA</w:t>
+            </w:r>
+          </w:p>
+        </w:tc>
+        <w:tc>
+          <w:tcPr>
+            <w:tcW w:w="1864" w:type="dxa"/>
+          </w:tcPr>
+          <w:p>
+            <w:r>
+              <w:t>0</w:t>
+            </w:r>
+          </w:p>
+        </w:tc>
+        <w:tc>
+          <w:tcPr>
+            <w:tcW w:w="1311" w:type="dxa"/>
+          </w:tcPr>
+          <w:p>
+            <w:r>
+              <w:t>2+</w:t>
+            </w:r>
+          </w:p>
+        </w:tc>
+        <w:tc>
+          <w:tcPr>
+            <w:tcW w:w="2629" w:type="dxa"/>
+          </w:tcPr>
+          <w:p>
+            <w:r>
+              <w:t>1</w:t>
+            </w:r>
+          </w:p>
+        </w:tc>
+        <w:tc>
+          <w:tcPr>
+            <w:tcW w:w="1686" w:type="dxa"/>
+          </w:tcPr>
+          <w:p>
+            <w:r>
+              <w:t>N</w:t>
+            </w:r>
+          </w:p>
+        </w:tc>
+      </w:tr>
+      <w:tr>
+        <w:tc>
+          <w:tcPr>
+            <w:tcW w:w="1860" w:type="dxa"/>
+          </w:tcPr>
+          <w:p>
+            <w:r>
+              <w:t>NA</w:t>
+            </w:r>
+          </w:p>
+        </w:tc>
+        <w:tc>
+          <w:tcPr>
+            <w:tcW w:w="1864" w:type="dxa"/>
+          </w:tcPr>
+          <w:p>
+            <w:r>
+              <w:t>1</w:t>
+            </w:r>
+          </w:p>
+        </w:tc>
+        <w:tc>
+          <w:tcPr>
+            <w:tcW w:w="1311" w:type="dxa"/>
+          </w:tcPr>
+          <w:p>
+            <w:r>
+              <w:t>2, 3</w:t>
+            </w:r>
+          </w:p>
+        </w:tc>
+        <w:tc>
+          <w:tcPr>
+            <w:tcW w:w="2629" w:type="dxa"/>
+          </w:tcPr>
+          <w:p>
+            <w:r>
+              <w:t>2</w:t>
+            </w:r>
+          </w:p>
+        </w:tc>
+        <w:tc>
+          <w:tcPr>
+            <w:tcW w:w="1686" w:type="dxa"/>
+          </w:tcPr>
+          <w:p>
+            <w:r>
+              <w:t>Y</w:t>
+            </w:r>
+          </w:p>
+        </w:tc>
+      </w:tr>
+    </w:tbl>
+    <w:p/>
+    <w:p>
+      <w:r>
+        <w:t xml:space="preserve">Issue 2: </w:t>
+      </w:r>
+      <w:r>
         <w:t>Some individuals</w:t>
       </w:r>
       <w:r>
-        <w:t xml:space="preserve"> who</w:t>
-      </w:r>
-      <w:r>
-        <w:t xml:space="preserve"> selected “Yes, I am involved on behalf of</w:t>
-      </w:r>
-      <w:r>
-        <w:t xml:space="preserve"> several organizations or groups” listed </w:t>
+        <w:t xml:space="preserve"> listed </w:t>
       </w:r>
       <w:r>
         <w:t xml:space="preserve">affiliations with organizations </w:t>
@@ -90,7 +348,7 @@
         <w:t xml:space="preserve">**For assigning </w:t>
       </w:r>
       <w:r>
-        <w:t xml:space="preserve">survey respondents to sub-county administrative areas, I allowed individuals to be involved on behalf of an organization </w:t>
+        <w:t xml:space="preserve">survey respondents to administrative areas, I allowed individuals to be involved on behalf of an organization </w:t>
       </w:r>
       <w:r>
         <w:rPr>
@@ -111,59 +369,448 @@
         <w:t xml:space="preserve">I edited </w:t>
       </w:r>
       <w:r>
-        <w:t xml:space="preserve">responses for individuals who said that they worked on behalf of two or more </w:t>
+        <w:t xml:space="preserve">responses for individuals who said that they worked on behalf of </w:t>
       </w:r>
       <w:r>
         <w:t>organizations</w:t>
       </w:r>
       <w:r>
-        <w:t xml:space="preserve">. For these respondents, </w:t>
-      </w:r>
-      <w:r>
-        <w:t>I deleted any organization that they “are involved on behalf of” if that organization was also listed</w:t>
+        <w:t xml:space="preserve"> that they also listed they worked for.</w:t>
+      </w:r>
+    </w:p>
+    <w:p>
+      <w:r>
+        <w:t xml:space="preserve">If respondents worked on behalf of </w:t>
+      </w:r>
+      <w:r>
+        <w:rPr>
+          <w:b/>
+          <w:bCs/>
+        </w:rPr>
+        <w:t xml:space="preserve">one </w:t>
+      </w:r>
+      <w:r>
+        <w:t>organization that they also listed they work with,</w:t>
       </w:r>
       <w:r>
         <w:t xml:space="preserve"> </w:t>
       </w:r>
       <w:r>
-        <w:t>as</w:t>
-      </w:r>
-      <w:r>
-        <w:t xml:space="preserve"> a</w:t>
-      </w:r>
-      <w:r>
-        <w:t xml:space="preserve"> </w:t>
-      </w:r>
-      <w:r>
-        <w:t>collaborator</w:t>
-      </w:r>
-      <w:r>
-        <w:t xml:space="preserve">, </w:t>
+        <w:t xml:space="preserve">I </w:t>
+      </w:r>
+      <w:r>
+        <w:rPr>
+          <w:b/>
+          <w:bCs/>
+        </w:rPr>
+        <w:t xml:space="preserve">removed the alter </w:t>
+      </w:r>
+      <w:r>
+        <w:t xml:space="preserve">if it was an exact match to the ego </w:t>
       </w:r>
       <w:r>
         <w:rPr>
           <w:i/>
           <w:iCs/>
         </w:rPr>
-        <w:t xml:space="preserve">except </w:t>
-      </w:r>
-      <w:r>
-        <w:t>when the respondent specified a different individual or a unique group / project team at that organization</w:t>
+        <w:t xml:space="preserve">and </w:t>
+      </w:r>
+      <w:r>
+        <w:t>that individual identified 2+ plus alters</w:t>
+      </w:r>
+      <w:r>
+        <w:t xml:space="preserve"> (so that they aren’t excluded from the social network data by removal of the alter)</w:t>
+      </w:r>
+      <w:r>
+        <w:t>.</w:t>
+      </w:r>
+    </w:p>
+    <w:p>
+      <w:r>
+        <w:t>Otherwise,</w:t>
+      </w:r>
+      <w:r>
+        <w:t xml:space="preserve"> I </w:t>
+      </w:r>
+      <w:r>
+        <w:t>didn’t change anything</w:t>
       </w:r>
       <w:r>
         <w:t xml:space="preserve">. </w:t>
       </w:r>
-      <w:r>
-        <w:t>I left these internal</w:t>
-      </w:r>
-      <w:r>
-        <w:t xml:space="preserve"> collaborations in the data set.</w:t>
-      </w:r>
-      <w:r>
-        <w:t xml:space="preserve"> However, when I build the social network for the SEN, I will not be including self-loops, so these internal collaborations are effectively excluded.</w:t>
-      </w:r>
     </w:p>
+    <w:tbl>
+      <w:tblPr>
+        <w:tblStyle w:val="TableGrid"/>
+        <w:tblW w:w="0" w:type="auto"/>
+        <w:tblLook w:val="04A0" w:firstRow="1" w:lastRow="0" w:firstColumn="1" w:lastColumn="0" w:noHBand="0" w:noVBand="1"/>
+      </w:tblPr>
+      <w:tblGrid>
+        <w:gridCol w:w="1860"/>
+        <w:gridCol w:w="1864"/>
+        <w:gridCol w:w="1311"/>
+        <w:gridCol w:w="2629"/>
+        <w:gridCol w:w="1686"/>
+      </w:tblGrid>
+      <w:tr>
+        <w:tc>
+          <w:tcPr>
+            <w:tcW w:w="1860" w:type="dxa"/>
+          </w:tcPr>
+          <w:p>
+            <w:r>
+              <w:t>Match type</w:t>
+            </w:r>
+          </w:p>
+        </w:tc>
+        <w:tc>
+          <w:tcPr>
+            <w:tcW w:w="1864" w:type="dxa"/>
+          </w:tcPr>
+          <w:p>
+            <w:r>
+              <w:t>Reef Check or G2KR?</w:t>
+            </w:r>
+          </w:p>
+        </w:tc>
+        <w:tc>
+          <w:tcPr>
+            <w:tcW w:w="1311" w:type="dxa"/>
+          </w:tcPr>
+          <w:p>
+            <w:r>
+              <w:t>Number of alters</w:t>
+            </w:r>
+          </w:p>
+        </w:tc>
+        <w:tc>
+          <w:tcPr>
+            <w:tcW w:w="2629" w:type="dxa"/>
+          </w:tcPr>
+          <w:p>
+            <w:r>
+              <w:t>Number of respondents</w:t>
+            </w:r>
+            <w:r>
+              <w:t xml:space="preserve"> (out of 127)</w:t>
+            </w:r>
+          </w:p>
+        </w:tc>
+        <w:tc>
+          <w:tcPr>
+            <w:tcW w:w="1686" w:type="dxa"/>
+          </w:tcPr>
+          <w:p>
+            <w:r>
+              <w:t>Edited?</w:t>
+            </w:r>
+          </w:p>
+        </w:tc>
+      </w:tr>
+      <w:tr>
+        <w:tc>
+          <w:tcPr>
+            <w:tcW w:w="1860" w:type="dxa"/>
+          </w:tcPr>
+          <w:p>
+            <w:r>
+              <w:t>exact</w:t>
+            </w:r>
+          </w:p>
+        </w:tc>
+        <w:tc>
+          <w:tcPr>
+            <w:tcW w:w="1864" w:type="dxa"/>
+          </w:tcPr>
+          <w:p>
+            <w:r>
+              <w:t>0</w:t>
+            </w:r>
+          </w:p>
+        </w:tc>
+        <w:tc>
+          <w:tcPr>
+            <w:tcW w:w="1311" w:type="dxa"/>
+          </w:tcPr>
+          <w:p>
+            <w:r>
+              <w:t>15</w:t>
+            </w:r>
+          </w:p>
+        </w:tc>
+        <w:tc>
+          <w:tcPr>
+            <w:tcW w:w="2629" w:type="dxa"/>
+          </w:tcPr>
+          <w:p>
+            <w:r>
+              <w:t>1</w:t>
+            </w:r>
+          </w:p>
+        </w:tc>
+        <w:tc>
+          <w:tcPr>
+            <w:tcW w:w="1686" w:type="dxa"/>
+          </w:tcPr>
+          <w:p>
+            <w:r>
+              <w:t>Y</w:t>
+            </w:r>
+          </w:p>
+        </w:tc>
+      </w:tr>
+      <w:tr>
+        <w:tc>
+          <w:tcPr>
+            <w:tcW w:w="1860" w:type="dxa"/>
+          </w:tcPr>
+          <w:p>
+            <w:r>
+              <w:t>exact</w:t>
+            </w:r>
+          </w:p>
+        </w:tc>
+        <w:tc>
+          <w:tcPr>
+            <w:tcW w:w="1864" w:type="dxa"/>
+          </w:tcPr>
+          <w:p>
+            <w:r>
+              <w:t>1</w:t>
+            </w:r>
+          </w:p>
+        </w:tc>
+        <w:tc>
+          <w:tcPr>
+            <w:tcW w:w="1311" w:type="dxa"/>
+          </w:tcPr>
+          <w:p>
+            <w:r>
+              <w:t>1</w:t>
+            </w:r>
+          </w:p>
+        </w:tc>
+        <w:tc>
+          <w:tcPr>
+            <w:tcW w:w="2629" w:type="dxa"/>
+          </w:tcPr>
+          <w:p>
+            <w:r>
+              <w:t>15</w:t>
+            </w:r>
+          </w:p>
+        </w:tc>
+        <w:tc>
+          <w:tcPr>
+            <w:tcW w:w="1686" w:type="dxa"/>
+          </w:tcPr>
+          <w:p>
+            <w:r>
+              <w:t>N</w:t>
+            </w:r>
+          </w:p>
+        </w:tc>
+      </w:tr>
+      <w:tr>
+        <w:tc>
+          <w:tcPr>
+            <w:tcW w:w="1860" w:type="dxa"/>
+          </w:tcPr>
+          <w:p>
+            <w:r>
+              <w:t>exact</w:t>
+            </w:r>
+          </w:p>
+        </w:tc>
+        <w:tc>
+          <w:tcPr>
+            <w:tcW w:w="1864" w:type="dxa"/>
+          </w:tcPr>
+          <w:p>
+            <w:r>
+              <w:t>1</w:t>
+            </w:r>
+          </w:p>
+        </w:tc>
+        <w:tc>
+          <w:tcPr>
+            <w:tcW w:w="1311" w:type="dxa"/>
+          </w:tcPr>
+          <w:p>
+            <w:r>
+              <w:t>2-5</w:t>
+            </w:r>
+          </w:p>
+        </w:tc>
+        <w:tc>
+          <w:tcPr>
+            <w:tcW w:w="2629" w:type="dxa"/>
+          </w:tcPr>
+          <w:p>
+            <w:r>
+              <w:t>12</w:t>
+            </w:r>
+          </w:p>
+        </w:tc>
+        <w:tc>
+          <w:tcPr>
+            <w:tcW w:w="1686" w:type="dxa"/>
+          </w:tcPr>
+          <w:p>
+            <w:r>
+              <w:t>Y</w:t>
+            </w:r>
+          </w:p>
+        </w:tc>
+      </w:tr>
+    </w:tbl>
     <w:p/>
+    <w:p>
+      <w:r>
+        <w:t>If</w:t>
+      </w:r>
+      <w:r>
+        <w:t xml:space="preserve"> respondents, </w:t>
+      </w:r>
+      <w:r>
+        <w:t xml:space="preserve">worked on behalf of </w:t>
+      </w:r>
+      <w:r>
+        <w:rPr>
+          <w:b/>
+          <w:bCs/>
+        </w:rPr>
+        <w:t>two or more</w:t>
+      </w:r>
+      <w:r>
+        <w:rPr>
+          <w:b/>
+          <w:bCs/>
+        </w:rPr>
+        <w:t xml:space="preserve"> </w:t>
+      </w:r>
+      <w:r>
+        <w:t>organization</w:t>
+      </w:r>
+      <w:r>
+        <w:t>s</w:t>
+      </w:r>
+      <w:r>
+        <w:t xml:space="preserve"> that they also listed they work with, I used the following steps to filter ego / alter organizations</w:t>
+      </w:r>
+    </w:p>
+    <w:p>
+      <w:pPr>
+        <w:pStyle w:val="ListParagraph"/>
+        <w:numPr>
+          <w:ilvl w:val="0"/>
+          <w:numId w:val="3"/>
+        </w:numPr>
+      </w:pPr>
+      <w:r>
+        <w:t xml:space="preserve">I </w:t>
+      </w:r>
+      <w:r>
+        <w:rPr>
+          <w:b/>
+          <w:bCs/>
+        </w:rPr>
+        <w:t xml:space="preserve">removed the alter </w:t>
+      </w:r>
+      <w:r>
+        <w:t xml:space="preserve">if: </w:t>
+      </w:r>
+      <w:r>
+        <w:t xml:space="preserve">the </w:t>
+      </w:r>
+      <w:r>
+        <w:rPr>
+          <w:b/>
+          <w:bCs/>
+        </w:rPr>
+        <w:t xml:space="preserve">first </w:t>
+      </w:r>
+      <w:r>
+        <w:t xml:space="preserve">organization the respondent works on behalf of was also listed as an </w:t>
+      </w:r>
+      <w:proofErr w:type="spellStart"/>
+      <w:r>
+        <w:t>alter</w:t>
+      </w:r>
+      <w:proofErr w:type="spellEnd"/>
+      <w:r>
+        <w:t>, without</w:t>
+      </w:r>
+      <w:r>
+        <w:t xml:space="preserve"> specifying a different individual or unique group / project team at that organization</w:t>
+      </w:r>
+    </w:p>
+    <w:p>
+      <w:pPr>
+        <w:pStyle w:val="ListParagraph"/>
+        <w:numPr>
+          <w:ilvl w:val="0"/>
+          <w:numId w:val="3"/>
+        </w:numPr>
+      </w:pPr>
+      <w:r>
+        <w:t xml:space="preserve">I </w:t>
+      </w:r>
+      <w:r>
+        <w:rPr>
+          <w:b/>
+          <w:bCs/>
+        </w:rPr>
+        <w:t xml:space="preserve">removed the ego </w:t>
+      </w:r>
+      <w:r>
+        <w:t xml:space="preserve">if: </w:t>
+      </w:r>
+      <w:r>
+        <w:t xml:space="preserve">the </w:t>
+      </w:r>
+      <w:r>
+        <w:rPr>
+          <w:b/>
+          <w:bCs/>
+        </w:rPr>
+        <w:t xml:space="preserve">second plus </w:t>
+      </w:r>
+      <w:r>
+        <w:t xml:space="preserve">organization the respondent works on behalf of was also listed as an </w:t>
+      </w:r>
+      <w:proofErr w:type="spellStart"/>
+      <w:r>
+        <w:t>alter</w:t>
+      </w:r>
+      <w:proofErr w:type="spellEnd"/>
+      <w:r>
+        <w:t xml:space="preserve">, and the organization is a funding group. </w:t>
+      </w:r>
+    </w:p>
+    <w:p>
+      <w:pPr>
+        <w:ind w:left="360"/>
+      </w:pPr>
+    </w:p>
+    <w:p>
+      <w:pPr>
+        <w:pStyle w:val="Subtitle"/>
+        <w:rPr>
+          <w:color w:val="auto"/>
+          <w:u w:val="single"/>
+        </w:rPr>
+      </w:pPr>
+    </w:p>
+    <w:p>
+      <w:pPr>
+        <w:pStyle w:val="Subtitle"/>
+        <w:rPr>
+          <w:color w:val="auto"/>
+          <w:u w:val="single"/>
+        </w:rPr>
+      </w:pPr>
+    </w:p>
     <w:p>
       <w:pPr>
         <w:pStyle w:val="Subtitle"/>
@@ -348,7 +995,17 @@
           </w:tcPr>
           <w:p>
             <w:r>
-              <w:t>Harvesting or fishing or growing:Urchin removal</w:t>
+              <w:t xml:space="preserve">Harvesting or fishing or </w:t>
+            </w:r>
+            <w:proofErr w:type="spellStart"/>
+            <w:proofErr w:type="gramStart"/>
+            <w:r>
+              <w:t>growing:Urchin</w:t>
+            </w:r>
+            <w:proofErr w:type="spellEnd"/>
+            <w:proofErr w:type="gramEnd"/>
+            <w:r>
+              <w:t xml:space="preserve"> removal</w:t>
             </w:r>
           </w:p>
         </w:tc>
@@ -369,7 +1026,15 @@
               <w:t xml:space="preserve"> diving</w:t>
             </w:r>
             <w:r>
-              <w:t xml:space="preserve"> associated with ReefCheck (but does NOT mention urchin removal), add or extent ‘Research’</w:t>
+              <w:t xml:space="preserve"> associated with </w:t>
+            </w:r>
+            <w:proofErr w:type="spellStart"/>
+            <w:r>
+              <w:t>ReefCheck</w:t>
+            </w:r>
+            <w:proofErr w:type="spellEnd"/>
+            <w:r>
+              <w:t xml:space="preserve"> (but does NOT mention urchin removal), add or extent ‘Research’</w:t>
             </w:r>
           </w:p>
         </w:tc>
@@ -428,8 +1093,15 @@
             <w:tcW w:w="2970" w:type="dxa"/>
           </w:tcPr>
           <w:p>
-            <w:r>
-              <w:t>Research:CitSci Kelp</w:t>
+            <w:proofErr w:type="spellStart"/>
+            <w:proofErr w:type="gramStart"/>
+            <w:r>
+              <w:t>Research:CitSci</w:t>
+            </w:r>
+            <w:proofErr w:type="spellEnd"/>
+            <w:proofErr w:type="gramEnd"/>
+            <w:r>
+              <w:t xml:space="preserve"> Kelp</w:t>
             </w:r>
             <w:r>
               <w:t xml:space="preserve"> Forest</w:t>
@@ -503,7 +1175,15 @@
           </w:tcPr>
           <w:p>
             <w:r>
-              <w:t>Advocacy or outreach:… [extra text provided]</w:t>
+              <w:t xml:space="preserve">Advocacy or </w:t>
+            </w:r>
+            <w:proofErr w:type="gramStart"/>
+            <w:r>
+              <w:t>outreach:…</w:t>
+            </w:r>
+            <w:proofErr w:type="gramEnd"/>
+            <w:r>
+              <w:t xml:space="preserve"> [extra text provided]</w:t>
             </w:r>
           </w:p>
         </w:tc>
@@ -518,7 +1198,6 @@
           </w:tcPr>
           <w:p>
             <w:r>
-              <w:lastRenderedPageBreak/>
               <w:t>If “other” text related to policy, governance, add or extend “Environmental management”</w:t>
             </w:r>
           </w:p>
@@ -557,14 +1236,31 @@
           </w:tcPr>
           <w:p>
             <w:r>
-              <w:t>Environmental management:Policy development</w:t>
+              <w:t xml:space="preserve">Environmental </w:t>
+            </w:r>
+            <w:proofErr w:type="spellStart"/>
+            <w:proofErr w:type="gramStart"/>
+            <w:r>
+              <w:t>management:Policy</w:t>
+            </w:r>
+            <w:proofErr w:type="spellEnd"/>
+            <w:proofErr w:type="gramEnd"/>
+            <w:r>
+              <w:t xml:space="preserve"> development</w:t>
             </w:r>
           </w:p>
           <w:p/>
           <w:p>
             <w:r>
-              <w:t>Environmental management:Government</w:t>
-            </w:r>
+              <w:t xml:space="preserve">Environmental </w:t>
+            </w:r>
+            <w:proofErr w:type="spellStart"/>
+            <w:proofErr w:type="gramStart"/>
+            <w:r>
+              <w:t>management:Government</w:t>
+            </w:r>
+            <w:proofErr w:type="spellEnd"/>
+            <w:proofErr w:type="gramEnd"/>
           </w:p>
         </w:tc>
       </w:tr>
@@ -640,38 +1336,83 @@
           </w:tcPr>
           <w:p>
             <w:r>
-              <w:t xml:space="preserve">People management:Supporting … </w:t>
+              <w:t xml:space="preserve">People </w:t>
+            </w:r>
+            <w:proofErr w:type="spellStart"/>
+            <w:proofErr w:type="gramStart"/>
+            <w:r>
+              <w:t>management:Supporting</w:t>
+            </w:r>
+            <w:proofErr w:type="spellEnd"/>
+            <w:proofErr w:type="gramEnd"/>
+            <w:r>
+              <w:t xml:space="preserve"> … </w:t>
             </w:r>
           </w:p>
           <w:p/>
           <w:p>
-            <w:r>
-              <w:t>Research:Otter research</w:t>
+            <w:proofErr w:type="spellStart"/>
+            <w:proofErr w:type="gramStart"/>
+            <w:r>
+              <w:t>Research:Otter</w:t>
+            </w:r>
+            <w:proofErr w:type="spellEnd"/>
+            <w:proofErr w:type="gramEnd"/>
+            <w:r>
+              <w:t xml:space="preserve"> research</w:t>
             </w:r>
           </w:p>
           <w:p/>
           <w:p>
-            <w:r>
-              <w:t>Research:Otter research</w:t>
+            <w:proofErr w:type="spellStart"/>
+            <w:proofErr w:type="gramStart"/>
+            <w:r>
+              <w:t>Research:Otter</w:t>
+            </w:r>
+            <w:proofErr w:type="spellEnd"/>
+            <w:proofErr w:type="gramEnd"/>
+            <w:r>
+              <w:t xml:space="preserve"> research</w:t>
             </w:r>
           </w:p>
           <w:p/>
           <w:p/>
           <w:p>
-            <w:r>
-              <w:t>Research:Mitigation monitoring</w:t>
+            <w:proofErr w:type="spellStart"/>
+            <w:proofErr w:type="gramStart"/>
+            <w:r>
+              <w:t>Research:Mitigation</w:t>
+            </w:r>
+            <w:proofErr w:type="spellEnd"/>
+            <w:proofErr w:type="gramEnd"/>
+            <w:r>
+              <w:t xml:space="preserve"> monitoring</w:t>
             </w:r>
           </w:p>
           <w:p/>
           <w:p>
-            <w:r>
-              <w:t>Research:Data collection</w:t>
+            <w:proofErr w:type="spellStart"/>
+            <w:proofErr w:type="gramStart"/>
+            <w:r>
+              <w:t>Research:Data</w:t>
+            </w:r>
+            <w:proofErr w:type="spellEnd"/>
+            <w:proofErr w:type="gramEnd"/>
+            <w:r>
+              <w:t xml:space="preserve"> collection</w:t>
             </w:r>
           </w:p>
           <w:p/>
           <w:p>
-            <w:r>
-              <w:t>Research:Experimental restoration</w:t>
+            <w:proofErr w:type="spellStart"/>
+            <w:proofErr w:type="gramStart"/>
+            <w:r>
+              <w:t>Research:Experimental</w:t>
+            </w:r>
+            <w:proofErr w:type="spellEnd"/>
+            <w:proofErr w:type="gramEnd"/>
+            <w:r>
+              <w:t xml:space="preserve"> restoration</w:t>
             </w:r>
           </w:p>
         </w:tc>
@@ -686,6 +1427,7 @@
           </w:tcPr>
           <w:p>
             <w:r>
+              <w:lastRenderedPageBreak/>
               <w:t>Keep “other” text as a unique response</w:t>
             </w:r>
           </w:p>
@@ -780,7 +1522,15 @@
         <w:t>R_7upUSPV19KS9FVh</w:t>
       </w:r>
       <w:r>
-        <w:t xml:space="preserve"> is a ReefCheck volunteer who </w:t>
+        <w:t xml:space="preserve"> is a </w:t>
+      </w:r>
+      <w:proofErr w:type="spellStart"/>
+      <w:r>
+        <w:t>ReefCheck</w:t>
+      </w:r>
+      <w:proofErr w:type="spellEnd"/>
+      <w:r>
+        <w:t xml:space="preserve"> volunteer who </w:t>
       </w:r>
       <w:r>
         <w:t xml:space="preserve">is routinely involved in kelp forest-related issues. They </w:t>
@@ -792,7 +1542,17 @@
         <w:t xml:space="preserve">9 they put that they directly observe conditions and collect or analyze data. </w:t>
       </w:r>
       <w:r>
-        <w:t xml:space="preserve">I added ‘Research:CitSci Kelp Forest Surveys’ to their response. </w:t>
+        <w:t>I added ‘</w:t>
+      </w:r>
+      <w:proofErr w:type="spellStart"/>
+      <w:proofErr w:type="gramStart"/>
+      <w:r>
+        <w:t>Research:CitSci</w:t>
+      </w:r>
+      <w:proofErr w:type="spellEnd"/>
+      <w:proofErr w:type="gramEnd"/>
+      <w:r>
+        <w:t xml:space="preserve"> Kelp Forest Surveys’ to their response. </w:t>
       </w:r>
     </w:p>
     <w:p>
@@ -803,13 +1563,31 @@
         <w:t>R_61dpMIWMs89lZLY</w:t>
       </w:r>
       <w:r>
-        <w:t xml:space="preserve"> is a Giant Giant Kelp volunteer </w:t>
+        <w:t xml:space="preserve"> is a Giant </w:t>
+      </w:r>
+      <w:proofErr w:type="spellStart"/>
+      <w:r>
+        <w:t>Giant</w:t>
+      </w:r>
+      <w:proofErr w:type="spellEnd"/>
+      <w:r>
+        <w:t xml:space="preserve"> Kelp volunteer </w:t>
       </w:r>
       <w:r>
         <w:t>who is routinely involved in kelp forest-related issues. They selected only Other (supporter)</w:t>
       </w:r>
       <w:r>
-        <w:t>, but in their answer to question 9 they put that they directly observe conditions and collect or analyze data. I added ‘Research:CitSci Kelp Forest Surveys’ to their response.</w:t>
+        <w:t>, but in their answer to question 9 they put that they directly observe conditions and collect or analyze data. I added ‘</w:t>
+      </w:r>
+      <w:proofErr w:type="spellStart"/>
+      <w:proofErr w:type="gramStart"/>
+      <w:r>
+        <w:t>Research:CitSci</w:t>
+      </w:r>
+      <w:proofErr w:type="spellEnd"/>
+      <w:proofErr w:type="gramEnd"/>
+      <w:r>
+        <w:t xml:space="preserve"> Kelp Forest Surveys’ to their response.</w:t>
       </w:r>
     </w:p>
     <w:p>
@@ -847,7 +1625,15 @@
         <w:t>:</w:t>
       </w:r>
       <w:r>
-        <w:t xml:space="preserve"> collaborates with Giant Giant Kelp and is occasionally involved in kelp-related issues. In their answer to question 9 they put that they directly observe conditions, but did not report collecting or analyzing data. </w:t>
+        <w:t xml:space="preserve"> collaborates with Giant </w:t>
+      </w:r>
+      <w:proofErr w:type="spellStart"/>
+      <w:r>
+        <w:t>Giant</w:t>
+      </w:r>
+      <w:proofErr w:type="spellEnd"/>
+      <w:r>
+        <w:t xml:space="preserve"> Kelp and is occasionally involved in kelp-related issues. In their answer to question 9 they put that they directly observe conditions, but did not report collecting or analyzing data. </w:t>
       </w:r>
       <w:r>
         <w:t xml:space="preserve">I suspect that they conduct urchin removal, but cannot confirm from the survey. </w:t>
@@ -862,10 +1648,431 @@
         </w:numPr>
       </w:pPr>
       <w:r>
-        <w:lastRenderedPageBreak/>
         <w:t>Restoration / Restoration and Stewardship: this may encompass some or all of the activities listed, helpful for SEN to know that they participate in restoration activities</w:t>
       </w:r>
     </w:p>
+    <w:p/>
+    <w:p/>
+    <w:p/>
+    <w:p>
+      <w:pPr>
+        <w:pStyle w:val="Subtitle"/>
+        <w:rPr>
+          <w:color w:val="auto"/>
+          <w:u w:val="single"/>
+        </w:rPr>
+      </w:pPr>
+      <w:r>
+        <w:rPr>
+          <w:color w:val="auto"/>
+          <w:u w:val="single"/>
+        </w:rPr>
+        <w:t xml:space="preserve">Question </w:t>
+      </w:r>
+      <w:r>
+        <w:rPr>
+          <w:color w:val="auto"/>
+          <w:u w:val="single"/>
+        </w:rPr>
+        <w:t>11</w:t>
+      </w:r>
+      <w:r>
+        <w:rPr>
+          <w:color w:val="auto"/>
+          <w:u w:val="single"/>
+        </w:rPr>
+        <w:t xml:space="preserve">: </w:t>
+      </w:r>
+      <w:r>
+        <w:rPr>
+          <w:color w:val="auto"/>
+          <w:u w:val="single"/>
+        </w:rPr>
+        <w:t xml:space="preserve">In the past year, which organizations and individual operators have you </w:t>
+      </w:r>
+    </w:p>
+    <w:p>
+      <w:pPr>
+        <w:pStyle w:val="Subtitle"/>
+        <w:rPr>
+          <w:color w:val="auto"/>
+          <w:u w:val="single"/>
+        </w:rPr>
+      </w:pPr>
+      <w:r>
+        <w:rPr>
+          <w:color w:val="auto"/>
+          <w:u w:val="single"/>
+        </w:rPr>
+        <w:t>worked directly with</w:t>
+      </w:r>
+      <w:r>
+        <w:rPr>
+          <w:color w:val="auto"/>
+          <w:u w:val="single"/>
+        </w:rPr>
+        <w:t xml:space="preserve"> </w:t>
+      </w:r>
+      <w:r>
+        <w:rPr>
+          <w:color w:val="auto"/>
+          <w:u w:val="single"/>
+        </w:rPr>
+        <w:t>on kelp forest-related projects or programs?</w:t>
+      </w:r>
+      <w:r>
+        <w:rPr>
+          <w:color w:val="auto"/>
+          <w:u w:val="single"/>
+        </w:rPr>
+        <w:t>?</w:t>
+      </w:r>
+    </w:p>
+    <w:p>
+      <w:r>
+        <w:t xml:space="preserve">How I treated non-specific answers, or </w:t>
+      </w:r>
+      <w:r>
+        <w:t>collaborative projects</w:t>
+      </w:r>
+      <w:r>
+        <w:t>. This is all within the function `</w:t>
+      </w:r>
+      <w:proofErr w:type="spellStart"/>
+      <w:r>
+        <w:t>clean_org_names</w:t>
+      </w:r>
+      <w:proofErr w:type="spellEnd"/>
+      <w:r>
+        <w:t>(collab=</w:t>
+      </w:r>
+      <w:proofErr w:type="gramStart"/>
+      <w:r>
+        <w:t>TRUE)`</w:t>
+      </w:r>
+      <w:proofErr w:type="gramEnd"/>
+    </w:p>
+    <w:tbl>
+      <w:tblPr>
+        <w:tblStyle w:val="TableGrid"/>
+        <w:tblW w:w="0" w:type="auto"/>
+        <w:tblLook w:val="04A0" w:firstRow="1" w:lastRow="0" w:firstColumn="1" w:lastColumn="0" w:noHBand="0" w:noVBand="1"/>
+      </w:tblPr>
+      <w:tblGrid>
+        <w:gridCol w:w="4675"/>
+        <w:gridCol w:w="4675"/>
+      </w:tblGrid>
+      <w:tr>
+        <w:tc>
+          <w:tcPr>
+            <w:tcW w:w="4675" w:type="dxa"/>
+          </w:tcPr>
+          <w:p>
+            <w:pPr>
+              <w:rPr>
+                <w:b/>
+                <w:bCs/>
+              </w:rPr>
+            </w:pPr>
+            <w:r>
+              <w:rPr>
+                <w:b/>
+                <w:bCs/>
+              </w:rPr>
+              <w:t>Response</w:t>
+            </w:r>
+          </w:p>
+        </w:tc>
+        <w:tc>
+          <w:tcPr>
+            <w:tcW w:w="4675" w:type="dxa"/>
+          </w:tcPr>
+          <w:p>
+            <w:pPr>
+              <w:rPr>
+                <w:b/>
+                <w:bCs/>
+              </w:rPr>
+            </w:pPr>
+            <w:r>
+              <w:rPr>
+                <w:b/>
+                <w:bCs/>
+              </w:rPr>
+              <w:t>Output</w:t>
+            </w:r>
+          </w:p>
+        </w:tc>
+      </w:tr>
+      <w:tr>
+        <w:tc>
+          <w:tcPr>
+            <w:tcW w:w="4675" w:type="dxa"/>
+          </w:tcPr>
+          <w:p>
+            <w:r>
+              <w:t>"</w:t>
+            </w:r>
+            <w:proofErr w:type="spellStart"/>
+            <w:r>
+              <w:t>none","Other</w:t>
+            </w:r>
+            <w:proofErr w:type="spellEnd"/>
+            <w:r>
+              <w:t xml:space="preserve"> credible kelp </w:t>
+            </w:r>
+            <w:proofErr w:type="spellStart"/>
+            <w:r>
+              <w:t>scientists","kelp</w:t>
+            </w:r>
+            <w:proofErr w:type="spellEnd"/>
+            <w:r>
+              <w:t xml:space="preserve"> farmers"</w:t>
+            </w:r>
+            <w:r>
+              <w:t>, variations of “many others”</w:t>
+            </w:r>
+          </w:p>
+        </w:tc>
+        <w:tc>
+          <w:tcPr>
+            <w:tcW w:w="4675" w:type="dxa"/>
+          </w:tcPr>
+          <w:p>
+            <w:r>
+              <w:t>NA</w:t>
+            </w:r>
+          </w:p>
+        </w:tc>
+      </w:tr>
+      <w:tr>
+        <w:tc>
+          <w:tcPr>
+            <w:tcW w:w="4675" w:type="dxa"/>
+          </w:tcPr>
+          <w:p>
+            <w:r>
+              <w:t>Commercial Divers</w:t>
+            </w:r>
+          </w:p>
+        </w:tc>
+        <w:tc>
+          <w:tcPr>
+            <w:tcW w:w="4675" w:type="dxa"/>
+          </w:tcPr>
+          <w:p>
+            <w:r>
+              <w:t>Commercial Urchin Diver</w:t>
+            </w:r>
+          </w:p>
+        </w:tc>
+      </w:tr>
+      <w:tr>
+        <w:tc>
+          <w:tcPr>
+            <w:tcW w:w="4675" w:type="dxa"/>
+          </w:tcPr>
+          <w:p>
+            <w:r>
+              <w:t>Recreational Divers</w:t>
+            </w:r>
+          </w:p>
+        </w:tc>
+        <w:tc>
+          <w:tcPr>
+            <w:tcW w:w="4675" w:type="dxa"/>
+          </w:tcPr>
+          <w:p>
+            <w:r>
+              <w:t>Volunteer Diver</w:t>
+            </w:r>
+            <w:r>
+              <w:t>s</w:t>
+            </w:r>
+          </w:p>
+        </w:tc>
+      </w:tr>
+      <w:tr>
+        <w:tc>
+          <w:tcPr>
+            <w:tcW w:w="4675" w:type="dxa"/>
+          </w:tcPr>
+          <w:p>
+            <w:r>
+              <w:t>Many Kelp Restoration Divers</w:t>
+            </w:r>
+            <w:r>
+              <w:t xml:space="preserve">, </w:t>
+            </w:r>
+            <w:r>
+              <w:t>Urchin removal</w:t>
+            </w:r>
+            <w:r>
+              <w:t>, Urchin removal diver</w:t>
+            </w:r>
+          </w:p>
+        </w:tc>
+        <w:tc>
+          <w:tcPr>
+            <w:tcW w:w="4675" w:type="dxa"/>
+          </w:tcPr>
+          <w:p>
+            <w:r>
+              <w:t>Urchin Diver</w:t>
+            </w:r>
+            <w:r>
+              <w:t>s</w:t>
+            </w:r>
+          </w:p>
+        </w:tc>
+      </w:tr>
+      <w:tr>
+        <w:tc>
+          <w:tcPr>
+            <w:tcW w:w="4675" w:type="dxa"/>
+          </w:tcPr>
+          <w:p>
+            <w:proofErr w:type="spellStart"/>
+            <w:r>
+              <w:t>CCCoP</w:t>
+            </w:r>
+            <w:proofErr w:type="spellEnd"/>
+          </w:p>
+        </w:tc>
+        <w:tc>
+          <w:tcPr>
+            <w:tcW w:w="4675" w:type="dxa"/>
+          </w:tcPr>
+          <w:p>
+            <w:proofErr w:type="spellStart"/>
+            <w:r>
+              <w:t>CCCoP</w:t>
+            </w:r>
+            <w:proofErr w:type="spellEnd"/>
+          </w:p>
+        </w:tc>
+      </w:tr>
+      <w:tr>
+        <w:tc>
+          <w:tcPr>
+            <w:tcW w:w="4675" w:type="dxa"/>
+          </w:tcPr>
+          <w:p>
+            <w:r>
+              <w:lastRenderedPageBreak/>
+              <w:t>PISCO</w:t>
+            </w:r>
+          </w:p>
+        </w:tc>
+        <w:tc>
+          <w:tcPr>
+            <w:tcW w:w="4675" w:type="dxa"/>
+          </w:tcPr>
+          <w:p>
+            <w:r>
+              <w:t xml:space="preserve">Partnership for Interdisciplinary Studies of </w:t>
+            </w:r>
+            <w:r>
+              <w:t>C</w:t>
+            </w:r>
+            <w:r>
+              <w:t>oastal Oceans</w:t>
+            </w:r>
+            <w:r>
+              <w:br/>
+              <w:t>Oregon State University</w:t>
+            </w:r>
+            <w:r>
+              <w:br/>
+              <w:t>Stanford University - Hopkins Marine Station</w:t>
+            </w:r>
+            <w:r>
+              <w:br/>
+              <w:t>University of California Santa Barbara</w:t>
+            </w:r>
+            <w:r>
+              <w:br/>
+              <w:t>University of California Santa Cruz</w:t>
+            </w:r>
+          </w:p>
+        </w:tc>
+      </w:tr>
+      <w:tr>
+        <w:tc>
+          <w:tcPr>
+            <w:tcW w:w="4675" w:type="dxa"/>
+          </w:tcPr>
+          <w:p>
+            <w:r>
+              <w:t>Kelp RISES</w:t>
+            </w:r>
+          </w:p>
+        </w:tc>
+        <w:tc>
+          <w:tcPr>
+            <w:tcW w:w="4675" w:type="dxa"/>
+          </w:tcPr>
+          <w:p>
+            <w:r>
+              <w:t>University of California Davis - Kelp Restoration as an Integrated Socio-Ecological System</w:t>
+            </w:r>
+            <w:r>
+              <w:br/>
+              <w:t>University of California Davis: Marissa Baskett</w:t>
+            </w:r>
+            <w:r>
+              <w:br/>
+              <w:t>University of California Davis: Tyler Scott</w:t>
+            </w:r>
+            <w:r>
+              <w:br/>
+              <w:t xml:space="preserve">University of California Davis: Mike </w:t>
+            </w:r>
+            <w:proofErr w:type="spellStart"/>
+            <w:r>
+              <w:t>Springborn</w:t>
+            </w:r>
+            <w:proofErr w:type="spellEnd"/>
+            <w:r>
+              <w:br/>
+              <w:t xml:space="preserve">University of California Davis: John </w:t>
+            </w:r>
+            <w:proofErr w:type="spellStart"/>
+            <w:r>
+              <w:t>Largier</w:t>
+            </w:r>
+            <w:proofErr w:type="spellEnd"/>
+            <w:r>
+              <w:br/>
+              <w:t>University of California Santa Cruz: Carrie Pomeroy</w:t>
+            </w:r>
+            <w:r>
+              <w:br/>
+              <w:t xml:space="preserve">University of California Santa Cruz: Mark </w:t>
+            </w:r>
+            <w:proofErr w:type="spellStart"/>
+            <w:r>
+              <w:t>Carr</w:t>
+            </w:r>
+            <w:proofErr w:type="spellEnd"/>
+            <w:r>
+              <w:br/>
+              <w:t>California State Polytechnic University Humboldt: Sean Craig</w:t>
+            </w:r>
+            <w:r>
+              <w:br/>
+              <w:t>California State Polytechnic University Humboldt: Laurie Richmond</w:t>
+            </w:r>
+          </w:p>
+          <w:p>
+            <w:r>
+              <w:t xml:space="preserve">  </w:t>
+            </w:r>
+          </w:p>
+        </w:tc>
+      </w:tr>
+    </w:tbl>
+    <w:p/>
     <w:sectPr>
       <w:pgSz w:w="12240" w:h="15840"/>
       <w:pgMar w:top="1440" w:right="1440" w:bottom="1440" w:left="1440" w:header="720" w:footer="720" w:gutter="0"/>
@@ -991,6 +2198,118 @@
     </w:lvl>
   </w:abstractNum>
   <w:abstractNum w:abstractNumId="1" w15:restartNumberingAfterBreak="0">
+    <w:nsid w:val="400A0C32"/>
+    <w:multiLevelType w:val="hybridMultilevel"/>
+    <w:tmpl w:val="5BC638CA"/>
+    <w:lvl w:ilvl="0" w:tplc="DB784068">
+      <w:numFmt w:val="bullet"/>
+      <w:lvlText w:val="-"/>
+      <w:lvlJc w:val="left"/>
+      <w:pPr>
+        <w:ind w:left="720" w:hanging="360"/>
+      </w:pPr>
+      <w:rPr>
+        <w:rFonts w:ascii="Calibri" w:eastAsiaTheme="minorHAnsi" w:hAnsi="Calibri" w:cs="Calibri" w:hint="default"/>
+      </w:rPr>
+    </w:lvl>
+    <w:lvl w:ilvl="1" w:tplc="04090003" w:tentative="1">
+      <w:start w:val="1"/>
+      <w:numFmt w:val="bullet"/>
+      <w:lvlText w:val="o"/>
+      <w:lvlJc w:val="left"/>
+      <w:pPr>
+        <w:ind w:left="1440" w:hanging="360"/>
+      </w:pPr>
+      <w:rPr>
+        <w:rFonts w:ascii="Courier New" w:hAnsi="Courier New" w:cs="Courier New" w:hint="default"/>
+      </w:rPr>
+    </w:lvl>
+    <w:lvl w:ilvl="2" w:tplc="04090005" w:tentative="1">
+      <w:start w:val="1"/>
+      <w:numFmt w:val="bullet"/>
+      <w:lvlText w:val=""/>
+      <w:lvlJc w:val="left"/>
+      <w:pPr>
+        <w:ind w:left="2160" w:hanging="360"/>
+      </w:pPr>
+      <w:rPr>
+        <w:rFonts w:ascii="Wingdings" w:hAnsi="Wingdings" w:hint="default"/>
+      </w:rPr>
+    </w:lvl>
+    <w:lvl w:ilvl="3" w:tplc="04090001" w:tentative="1">
+      <w:start w:val="1"/>
+      <w:numFmt w:val="bullet"/>
+      <w:lvlText w:val=""/>
+      <w:lvlJc w:val="left"/>
+      <w:pPr>
+        <w:ind w:left="2880" w:hanging="360"/>
+      </w:pPr>
+      <w:rPr>
+        <w:rFonts w:ascii="Symbol" w:hAnsi="Symbol" w:hint="default"/>
+      </w:rPr>
+    </w:lvl>
+    <w:lvl w:ilvl="4" w:tplc="04090003" w:tentative="1">
+      <w:start w:val="1"/>
+      <w:numFmt w:val="bullet"/>
+      <w:lvlText w:val="o"/>
+      <w:lvlJc w:val="left"/>
+      <w:pPr>
+        <w:ind w:left="3600" w:hanging="360"/>
+      </w:pPr>
+      <w:rPr>
+        <w:rFonts w:ascii="Courier New" w:hAnsi="Courier New" w:cs="Courier New" w:hint="default"/>
+      </w:rPr>
+    </w:lvl>
+    <w:lvl w:ilvl="5" w:tplc="04090005" w:tentative="1">
+      <w:start w:val="1"/>
+      <w:numFmt w:val="bullet"/>
+      <w:lvlText w:val=""/>
+      <w:lvlJc w:val="left"/>
+      <w:pPr>
+        <w:ind w:left="4320" w:hanging="360"/>
+      </w:pPr>
+      <w:rPr>
+        <w:rFonts w:ascii="Wingdings" w:hAnsi="Wingdings" w:hint="default"/>
+      </w:rPr>
+    </w:lvl>
+    <w:lvl w:ilvl="6" w:tplc="04090001" w:tentative="1">
+      <w:start w:val="1"/>
+      <w:numFmt w:val="bullet"/>
+      <w:lvlText w:val=""/>
+      <w:lvlJc w:val="left"/>
+      <w:pPr>
+        <w:ind w:left="5040" w:hanging="360"/>
+      </w:pPr>
+      <w:rPr>
+        <w:rFonts w:ascii="Symbol" w:hAnsi="Symbol" w:hint="default"/>
+      </w:rPr>
+    </w:lvl>
+    <w:lvl w:ilvl="7" w:tplc="04090003" w:tentative="1">
+      <w:start w:val="1"/>
+      <w:numFmt w:val="bullet"/>
+      <w:lvlText w:val="o"/>
+      <w:lvlJc w:val="left"/>
+      <w:pPr>
+        <w:ind w:left="5760" w:hanging="360"/>
+      </w:pPr>
+      <w:rPr>
+        <w:rFonts w:ascii="Courier New" w:hAnsi="Courier New" w:cs="Courier New" w:hint="default"/>
+      </w:rPr>
+    </w:lvl>
+    <w:lvl w:ilvl="8" w:tplc="04090005" w:tentative="1">
+      <w:start w:val="1"/>
+      <w:numFmt w:val="bullet"/>
+      <w:lvlText w:val=""/>
+      <w:lvlJc w:val="left"/>
+      <w:pPr>
+        <w:ind w:left="6480" w:hanging="360"/>
+      </w:pPr>
+      <w:rPr>
+        <w:rFonts w:ascii="Wingdings" w:hAnsi="Wingdings" w:hint="default"/>
+      </w:rPr>
+    </w:lvl>
+  </w:abstractNum>
+  <w:abstractNum w:abstractNumId="2" w15:restartNumberingAfterBreak="0">
     <w:nsid w:val="43182592"/>
     <w:multiLevelType w:val="hybridMultilevel"/>
     <w:tmpl w:val="F4421BD8"/>
@@ -1104,10 +2423,13 @@
     </w:lvl>
   </w:abstractNum>
   <w:num w:numId="1">
-    <w:abstractNumId w:val="1"/>
+    <w:abstractNumId w:val="2"/>
   </w:num>
   <w:num w:numId="2">
     <w:abstractNumId w:val="0"/>
+  </w:num>
+  <w:num w:numId="3">
+    <w:abstractNumId w:val="1"/>
   </w:num>
 </w:numbering>
 </file>

</xml_diff>

<commit_message>
clean up for merge
</commit_message>
<xml_diff>
--- a/doc/METHODS_survey_data_processing.docx
+++ b/doc/METHODS_survey_data_processing.docx
@@ -56,37 +56,13 @@
         <w:t xml:space="preserve">unique </w:t>
       </w:r>
       <w:r>
-        <w:t>alters provided by survey respondents</w:t>
-      </w:r>
-      <w:r>
-        <w:t xml:space="preserve"> (</w:t>
-      </w:r>
-      <w:r>
-        <w:t>n=</w:t>
-      </w:r>
-      <w:r>
-        <w:t>717 with duplicates across survey respondents)</w:t>
-      </w:r>
-      <w:r>
-        <w:t xml:space="preserve">, </w:t>
+        <w:t xml:space="preserve">alters provided by survey respondents, </w:t>
       </w:r>
       <w:r>
         <w:t>99</w:t>
       </w:r>
       <w:r>
-        <w:t xml:space="preserve"> included the names of specific individuals</w:t>
-      </w:r>
-      <w:r>
-        <w:t xml:space="preserve"> (</w:t>
-      </w:r>
-      <w:r>
-        <w:t>n=</w:t>
-      </w:r>
-      <w:r>
-        <w:t>267 with duplicates across survey respondents)</w:t>
-      </w:r>
-      <w:r>
-        <w:t xml:space="preserve">. Of these, </w:t>
+        <w:t xml:space="preserve"> included the names of specific individuals. Of these, </w:t>
       </w:r>
       <w:r>
         <w:t>32</w:t>
@@ -255,10 +231,7 @@
         </w:numPr>
       </w:pPr>
       <w:r>
-        <w:t>Systematic direct observers</w:t>
-      </w:r>
-      <w:r>
-        <w:t>: 61% respondents (n=105)</w:t>
+        <w:t>Systematic direct observers: 61% respondents (n=105)</w:t>
       </w:r>
     </w:p>
     <w:p>
@@ -413,7 +386,6 @@
           </w:tcPr>
           <w:p>
             <w:r>
-              <w:lastRenderedPageBreak/>
               <w:t>Urchin removal diver</w:t>
             </w:r>
           </w:p>
@@ -441,6 +413,7 @@
           </w:tcPr>
           <w:p>
             <w:r>
+              <w:lastRenderedPageBreak/>
               <w:t>Independent filmmaking</w:t>
             </w:r>
           </w:p>
@@ -463,7 +436,15 @@
           </w:tcPr>
           <w:p>
             <w:r>
-              <w:t>I am a commercial Nearshore Rockfish Fisherman, I was an Abalone Diver</w:t>
+              <w:t xml:space="preserve">I am a commercial Nearshore Rockfish </w:t>
+            </w:r>
+            <w:proofErr w:type="gramStart"/>
+            <w:r>
+              <w:t>Fisherman,</w:t>
+            </w:r>
+            <w:proofErr w:type="gramEnd"/>
+            <w:r>
+              <w:t xml:space="preserve"> I was an Abalone Diver</w:t>
             </w:r>
           </w:p>
         </w:tc>
@@ -480,6 +461,11 @@
       </w:tr>
     </w:tbl>
     <w:p/>
+    <w:p>
+      <w:r>
+        <w:t xml:space="preserve">For the social-ecological network data, these are superseded by the use of the last four digits of the unique response ID number. </w:t>
+      </w:r>
+    </w:p>
     <w:p>
       <w:r>
         <w:t xml:space="preserve">Issue </w:t>
@@ -537,8 +523,13 @@
         <w:t xml:space="preserve"> </w:t>
       </w:r>
       <w:r>
-        <w:t>and then removed it as an alter</w:t>
-      </w:r>
+        <w:t xml:space="preserve">and then removed it as an </w:t>
+      </w:r>
+      <w:proofErr w:type="spellStart"/>
+      <w:r>
+        <w:t>alter</w:t>
+      </w:r>
+      <w:proofErr w:type="spellEnd"/>
       <w:r>
         <w:t>.</w:t>
       </w:r>
@@ -799,20 +790,6 @@
       </w:r>
       <w:r>
         <w:t>.</w:t>
-      </w:r>
-    </w:p>
-    <w:p>
-      <w:r>
-        <w:t>Otherwise,</w:t>
-      </w:r>
-      <w:r>
-        <w:t xml:space="preserve"> I </w:t>
-      </w:r>
-      <w:r>
-        <w:t>didn’t change anything</w:t>
-      </w:r>
-      <w:r>
-        <w:t xml:space="preserve">. </w:t>
       </w:r>
     </w:p>
     <w:tbl>
@@ -1106,273 +1083,40 @@
         <w:t xml:space="preserve">first </w:t>
       </w:r>
       <w:r>
-        <w:t>organization the respondent works on behalf of was also listed as an alter, without</w:t>
-      </w:r>
-      <w:r>
-        <w:t xml:space="preserve"> specifying a different individual or unique group / project team at that organization</w:t>
+        <w:t xml:space="preserve">organization the respondent works on behalf of was also listed as an </w:t>
+      </w:r>
+      <w:proofErr w:type="spellStart"/>
+      <w:r>
+        <w:t>alter</w:t>
+      </w:r>
+      <w:proofErr w:type="spellEnd"/>
+      <w:r>
+        <w:t>.</w:t>
+      </w:r>
+      <w:r>
+        <w:t xml:space="preserve"> In process_orgs_</w:t>
+      </w:r>
+      <w:r>
+        <w:t>3</w:t>
+      </w:r>
+      <w:r>
+        <w:t xml:space="preserve"> I leave in duplicated alters that name </w:t>
+      </w:r>
+      <w:proofErr w:type="spellStart"/>
+      <w:r>
+        <w:t>a</w:t>
+      </w:r>
+      <w:proofErr w:type="spellEnd"/>
+      <w:r>
+        <w:t xml:space="preserve"> specific</w:t>
+      </w:r>
+      <w:r>
+        <w:t xml:space="preserve"> individual or unique group / project team at that organization</w:t>
+      </w:r>
+      <w:r>
+        <w:t xml:space="preserve">; these are later filtered out as well in process_orgs_4. </w:t>
       </w:r>
     </w:p>
-    <w:tbl>
-      <w:tblPr>
-        <w:tblStyle w:val="TableGrid"/>
-        <w:tblW w:w="0" w:type="auto"/>
-        <w:tblLook w:val="04A0" w:firstRow="1" w:lastRow="0" w:firstColumn="1" w:lastColumn="0" w:noHBand="0" w:noVBand="1"/>
-      </w:tblPr>
-      <w:tblGrid>
-        <w:gridCol w:w="1613"/>
-        <w:gridCol w:w="1618"/>
-        <w:gridCol w:w="1059"/>
-        <w:gridCol w:w="1228"/>
-        <w:gridCol w:w="2330"/>
-        <w:gridCol w:w="1502"/>
-      </w:tblGrid>
-      <w:tr>
-        <w:tc>
-          <w:tcPr>
-            <w:tcW w:w="1613" w:type="dxa"/>
-          </w:tcPr>
-          <w:p>
-            <w:r>
-              <w:t>Ego-alter m</w:t>
-            </w:r>
-            <w:r>
-              <w:t>atch type</w:t>
-            </w:r>
-          </w:p>
-        </w:tc>
-        <w:tc>
-          <w:tcPr>
-            <w:tcW w:w="1618" w:type="dxa"/>
-          </w:tcPr>
-          <w:p>
-            <w:r>
-              <w:t>Reef Check or G2KR?</w:t>
-            </w:r>
-          </w:p>
-        </w:tc>
-        <w:tc>
-          <w:tcPr>
-            <w:tcW w:w="1059" w:type="dxa"/>
-          </w:tcPr>
-          <w:p>
-            <w:r>
-              <w:t>Number of egos</w:t>
-            </w:r>
-          </w:p>
-        </w:tc>
-        <w:tc>
-          <w:tcPr>
-            <w:tcW w:w="1228" w:type="dxa"/>
-          </w:tcPr>
-          <w:p>
-            <w:r>
-              <w:t>Number of alters</w:t>
-            </w:r>
-          </w:p>
-        </w:tc>
-        <w:tc>
-          <w:tcPr>
-            <w:tcW w:w="2330" w:type="dxa"/>
-          </w:tcPr>
-          <w:p>
-            <w:r>
-              <w:t>Number of respondents (out of 63)</w:t>
-            </w:r>
-          </w:p>
-        </w:tc>
-        <w:tc>
-          <w:tcPr>
-            <w:tcW w:w="1502" w:type="dxa"/>
-          </w:tcPr>
-          <w:p>
-            <w:r>
-              <w:t>Edited?</w:t>
-            </w:r>
-          </w:p>
-        </w:tc>
-      </w:tr>
-      <w:tr>
-        <w:tc>
-          <w:tcPr>
-            <w:tcW w:w="1613" w:type="dxa"/>
-            <w:vMerge w:val="restart"/>
-          </w:tcPr>
-          <w:p>
-            <w:r>
-              <w:t>Exact – remove the alter only</w:t>
-            </w:r>
-          </w:p>
-        </w:tc>
-        <w:tc>
-          <w:tcPr>
-            <w:tcW w:w="1618" w:type="dxa"/>
-          </w:tcPr>
-          <w:p>
-            <w:r>
-              <w:t>No</w:t>
-            </w:r>
-          </w:p>
-        </w:tc>
-        <w:tc>
-          <w:tcPr>
-            <w:tcW w:w="1059" w:type="dxa"/>
-          </w:tcPr>
-          <w:p>
-            <w:r>
-              <w:t>2</w:t>
-            </w:r>
-          </w:p>
-        </w:tc>
-        <w:tc>
-          <w:tcPr>
-            <w:tcW w:w="1228" w:type="dxa"/>
-          </w:tcPr>
-          <w:p>
-            <w:r>
-              <w:t>3</w:t>
-            </w:r>
-          </w:p>
-        </w:tc>
-        <w:tc>
-          <w:tcPr>
-            <w:tcW w:w="2330" w:type="dxa"/>
-          </w:tcPr>
-          <w:p>
-            <w:r>
-              <w:t>1</w:t>
-            </w:r>
-          </w:p>
-        </w:tc>
-        <w:tc>
-          <w:tcPr>
-            <w:tcW w:w="1502" w:type="dxa"/>
-          </w:tcPr>
-          <w:p>
-            <w:r>
-              <w:t>Y</w:t>
-            </w:r>
-          </w:p>
-        </w:tc>
-      </w:tr>
-      <w:tr>
-        <w:tc>
-          <w:tcPr>
-            <w:tcW w:w="1613" w:type="dxa"/>
-            <w:vMerge/>
-          </w:tcPr>
-          <w:p/>
-        </w:tc>
-        <w:tc>
-          <w:tcPr>
-            <w:tcW w:w="1618" w:type="dxa"/>
-          </w:tcPr>
-          <w:p>
-            <w:r>
-              <w:t>Yes</w:t>
-            </w:r>
-          </w:p>
-        </w:tc>
-        <w:tc>
-          <w:tcPr>
-            <w:tcW w:w="1059" w:type="dxa"/>
-          </w:tcPr>
-          <w:p>
-            <w:r>
-              <w:t>3,2</w:t>
-            </w:r>
-          </w:p>
-        </w:tc>
-        <w:tc>
-          <w:tcPr>
-            <w:tcW w:w="1228" w:type="dxa"/>
-          </w:tcPr>
-          <w:p>
-            <w:r>
-              <w:t>1</w:t>
-            </w:r>
-          </w:p>
-        </w:tc>
-        <w:tc>
-          <w:tcPr>
-            <w:tcW w:w="2330" w:type="dxa"/>
-          </w:tcPr>
-          <w:p>
-            <w:r>
-              <w:t>2</w:t>
-            </w:r>
-          </w:p>
-        </w:tc>
-        <w:tc>
-          <w:tcPr>
-            <w:tcW w:w="1502" w:type="dxa"/>
-          </w:tcPr>
-          <w:p>
-            <w:r>
-              <w:t>N</w:t>
-            </w:r>
-          </w:p>
-        </w:tc>
-      </w:tr>
-      <w:tr>
-        <w:tc>
-          <w:tcPr>
-            <w:tcW w:w="1613" w:type="dxa"/>
-            <w:vMerge/>
-          </w:tcPr>
-          <w:p/>
-        </w:tc>
-        <w:tc>
-          <w:tcPr>
-            <w:tcW w:w="1618" w:type="dxa"/>
-          </w:tcPr>
-          <w:p>
-            <w:r>
-              <w:t>Yes</w:t>
-            </w:r>
-          </w:p>
-        </w:tc>
-        <w:tc>
-          <w:tcPr>
-            <w:tcW w:w="1059" w:type="dxa"/>
-          </w:tcPr>
-          <w:p>
-            <w:r>
-              <w:t>2</w:t>
-            </w:r>
-          </w:p>
-        </w:tc>
-        <w:tc>
-          <w:tcPr>
-            <w:tcW w:w="1228" w:type="dxa"/>
-          </w:tcPr>
-          <w:p>
-            <w:r>
-              <w:t>2</w:t>
-            </w:r>
-          </w:p>
-        </w:tc>
-        <w:tc>
-          <w:tcPr>
-            <w:tcW w:w="2330" w:type="dxa"/>
-          </w:tcPr>
-          <w:p>
-            <w:r>
-              <w:t>1</w:t>
-            </w:r>
-          </w:p>
-        </w:tc>
-        <w:tc>
-          <w:tcPr>
-            <w:tcW w:w="1502" w:type="dxa"/>
-          </w:tcPr>
-          <w:p>
-            <w:r>
-              <w:t>Y</w:t>
-            </w:r>
-          </w:p>
-        </w:tc>
-      </w:tr>
-    </w:tbl>
     <w:p>
       <w:pPr>
         <w:pStyle w:val="ListParagraph"/>
@@ -1387,7 +1131,6 @@
         </w:numPr>
       </w:pPr>
       <w:r>
-        <w:lastRenderedPageBreak/>
         <w:t>I</w:t>
       </w:r>
       <w:r>
@@ -1450,16 +1193,42 @@
         <w:t xml:space="preserve">, third, fourth, etc. </w:t>
       </w:r>
       <w:r>
-        <w:t>organization the respondent works on behalf of was also listed as an alter</w:t>
-      </w:r>
-      <w:r>
-        <w:t>, as long as that ego wasn’t a citizen science or volunteer organization. I d</w:t>
+        <w:t xml:space="preserve">organization the respondent works on behalf of was also listed as an </w:t>
+      </w:r>
+      <w:proofErr w:type="spellStart"/>
+      <w:r>
+        <w:t>alter</w:t>
+      </w:r>
+      <w:proofErr w:type="spellEnd"/>
+      <w:r>
+        <w:t>, as long as that ego wasn’t a citizen science or volunteer organization</w:t>
+      </w:r>
+      <w:r>
+        <w:t>. I d</w:t>
       </w:r>
       <w:r>
         <w:t>id</w:t>
       </w:r>
       <w:r>
-        <w:t xml:space="preserve"> some extra investigating (check staff pages on websites, for non cit-sci / volunteer orgs?) to verify whether someone might just be funded by or collaborating with an organization. </w:t>
+        <w:t xml:space="preserve"> some extra investigating (</w:t>
+      </w:r>
+      <w:r>
+        <w:t xml:space="preserve">e.g., </w:t>
+      </w:r>
+      <w:r>
+        <w:t>check</w:t>
+      </w:r>
+      <w:r>
+        <w:t>ed</w:t>
+      </w:r>
+      <w:r>
+        <w:t xml:space="preserve"> staff pages on websites</w:t>
+      </w:r>
+      <w:r>
+        <w:t xml:space="preserve">) </w:t>
+      </w:r>
+      <w:r>
+        <w:t xml:space="preserve">to verify whether someone might just be funded by or collaborating with an organization. </w:t>
       </w:r>
       <w:r>
         <w:t>See table at end of doc for extensive accounting of wh</w:t>
@@ -1477,6 +1246,7 @@
         </w:numPr>
       </w:pPr>
       <w:r>
+        <w:lastRenderedPageBreak/>
         <w:t xml:space="preserve">I also </w:t>
       </w:r>
       <w:r>
@@ -1489,120 +1259,8 @@
       <w:r>
         <w:t>on a case-by-case basis for any individuals who said that they worked on behalf of three or more organizations</w:t>
       </w:r>
-    </w:p>
-    <w:p>
-      <w:pPr>
-        <w:ind w:left="360"/>
-      </w:pPr>
-    </w:p>
-    <w:p>
-      <w:r>
-        <w:rPr>
-          <w:highlight w:val="yellow"/>
-        </w:rPr>
-        <w:t xml:space="preserve">**For building the social network, I </w:t>
-      </w:r>
-      <w:r>
-        <w:rPr>
-          <w:highlight w:val="yellow"/>
-        </w:rPr>
-        <w:t>would like to use</w:t>
-      </w:r>
-      <w:r>
-        <w:rPr>
-          <w:highlight w:val="yellow"/>
-        </w:rPr>
-        <w:t xml:space="preserve"> all </w:t>
-      </w:r>
-      <w:r>
-        <w:rPr>
-          <w:highlight w:val="yellow"/>
-        </w:rPr>
-        <w:t>edited responses</w:t>
-      </w:r>
-      <w:r>
-        <w:rPr>
-          <w:highlight w:val="yellow"/>
-        </w:rPr>
-        <w:t>, including those where I’ve removed an ego organization,</w:t>
-      </w:r>
-      <w:r>
-        <w:rPr>
-          <w:highlight w:val="yellow"/>
-        </w:rPr>
-        <w:t xml:space="preserve"> </w:t>
-      </w:r>
-      <w:r>
-        <w:rPr>
-          <w:highlight w:val="yellow"/>
-        </w:rPr>
-        <w:t>to avoid duplicates in the network</w:t>
-      </w:r>
-      <w:r>
-        <w:rPr>
-          <w:highlight w:val="yellow"/>
-        </w:rPr>
-        <w:t xml:space="preserve">, and to avoid incorrectly linking survey respondents to organizations based on </w:t>
-      </w:r>
-      <w:r>
-        <w:rPr>
-          <w:highlight w:val="yellow"/>
-        </w:rPr>
-        <w:t>named alters</w:t>
-      </w:r>
-      <w:r>
-        <w:rPr>
-          <w:highlight w:val="yellow"/>
-        </w:rPr>
-        <w:t>.</w:t>
-      </w:r>
-      <w:r>
-        <w:rPr>
-          <w:highlight w:val="yellow"/>
-        </w:rPr>
-        <w:t xml:space="preserve"> </w:t>
-      </w:r>
-      <w:r>
-        <w:rPr>
-          <w:highlight w:val="yellow"/>
-        </w:rPr>
-        <w:sym w:font="Wingdings" w:char="F0E0"/>
-      </w:r>
-      <w:r>
-        <w:rPr>
-          <w:highlight w:val="yellow"/>
-        </w:rPr>
-        <w:t xml:space="preserve"> For example, one survey respondent </w:t>
-      </w:r>
-      <w:r>
-        <w:rPr>
-          <w:highlight w:val="yellow"/>
-        </w:rPr>
-        <w:t xml:space="preserve">whose first listed affiliation was UC Santa Cruz </w:t>
-      </w:r>
-      <w:r>
-        <w:rPr>
-          <w:highlight w:val="yellow"/>
-        </w:rPr>
-        <w:t xml:space="preserve">said that they </w:t>
-      </w:r>
-      <w:r>
-        <w:rPr>
-          <w:highlight w:val="yellow"/>
-        </w:rPr>
-        <w:t xml:space="preserve">also </w:t>
-      </w:r>
-      <w:r>
-        <w:rPr>
-          <w:highlight w:val="yellow"/>
-        </w:rPr>
-        <w:t>work on behalf of MBNMS, California Ocean Protection Council</w:t>
-      </w:r>
-      <w:r>
-        <w:rPr>
-          <w:highlight w:val="yellow"/>
-        </w:rPr>
-        <w:t>, and CDFW. However, these are all funders / collaborators. This survey respondent was named as an alter by a number of other survey respondents. They are all now connected to those three organizations in the unadjusted data set.</w:t>
+      <w:r>
+        <w:t xml:space="preserve">, after reviewing additional online information or using working group knowledge of people’s affiliations. </w:t>
       </w:r>
     </w:p>
     <w:p/>
@@ -1648,8 +1306,21 @@
         <w:t>collaborative projects</w:t>
       </w:r>
       <w:r>
-        <w:t>. This is all within the function `clean_org_names(collab=TRUE)`</w:t>
-      </w:r>
+        <w:t>. This is all within the function `</w:t>
+      </w:r>
+      <w:proofErr w:type="spellStart"/>
+      <w:r>
+        <w:t>clean_org_names</w:t>
+      </w:r>
+      <w:proofErr w:type="spellEnd"/>
+      <w:r>
+        <w:t>(collab=</w:t>
+      </w:r>
+      <w:proofErr w:type="gramStart"/>
+      <w:r>
+        <w:t>TRUE)`</w:t>
+      </w:r>
+      <w:proofErr w:type="gramEnd"/>
     </w:p>
     <w:tbl>
       <w:tblPr>
@@ -1720,7 +1391,15 @@
           </w:p>
           <w:p>
             <w:r>
-              <w:t>"kelp farmers"</w:t>
+              <w:t>"</w:t>
+            </w:r>
+            <w:proofErr w:type="gramStart"/>
+            <w:r>
+              <w:t>kelp</w:t>
+            </w:r>
+            <w:proofErr w:type="gramEnd"/>
+            <w:r>
+              <w:t xml:space="preserve"> farmers"</w:t>
             </w:r>
             <w:r>
               <w:t xml:space="preserve">, </w:t>
@@ -1765,10 +1444,18 @@
           </w:tcPr>
           <w:p>
             <w:r>
-              <w:t>Commercial Diver</w:t>
-            </w:r>
-            <w:r>
-              <w:t>:[[Name]]</w:t>
+              <w:t xml:space="preserve">Commercial </w:t>
+            </w:r>
+            <w:proofErr w:type="gramStart"/>
+            <w:r>
+              <w:t>Diver</w:t>
+            </w:r>
+            <w:r>
+              <w:t>:[</w:t>
+            </w:r>
+            <w:proofErr w:type="gramEnd"/>
+            <w:r>
+              <w:t>[Name]]</w:t>
             </w:r>
           </w:p>
         </w:tc>
@@ -1786,7 +1473,15 @@
               </w:rPr>
             </w:pPr>
             <w:r>
-              <w:t xml:space="preserve">Grant Downie </w:t>
+              <w:t xml:space="preserve">Grant </w:t>
+            </w:r>
+            <w:proofErr w:type="spellStart"/>
+            <w:r>
+              <w:t>Downie</w:t>
+            </w:r>
+            <w:proofErr w:type="spellEnd"/>
+            <w:r>
+              <w:t xml:space="preserve"> </w:t>
             </w:r>
             <w:r>
               <w:rPr>
@@ -1803,8 +1498,23 @@
           </w:tcPr>
           <w:p>
             <w:r>
-              <w:t>California Sea Urchin Commission:Grant Downie</w:t>
-            </w:r>
+              <w:t xml:space="preserve">California Sea Urchin </w:t>
+            </w:r>
+            <w:proofErr w:type="spellStart"/>
+            <w:proofErr w:type="gramStart"/>
+            <w:r>
+              <w:t>Commission:Grant</w:t>
+            </w:r>
+            <w:proofErr w:type="spellEnd"/>
+            <w:proofErr w:type="gramEnd"/>
+            <w:r>
+              <w:t xml:space="preserve"> </w:t>
+            </w:r>
+            <w:proofErr w:type="spellStart"/>
+            <w:r>
+              <w:t>Downie</w:t>
+            </w:r>
+            <w:proofErr w:type="spellEnd"/>
           </w:p>
         </w:tc>
       </w:tr>
@@ -1910,9 +1620,11 @@
             <w:tcW w:w="4675" w:type="dxa"/>
           </w:tcPr>
           <w:p>
+            <w:proofErr w:type="spellStart"/>
             <w:r>
               <w:t>CCCoP</w:t>
             </w:r>
+            <w:proofErr w:type="spellEnd"/>
           </w:p>
         </w:tc>
         <w:tc>
@@ -1920,9 +1632,11 @@
             <w:tcW w:w="4675" w:type="dxa"/>
           </w:tcPr>
           <w:p>
+            <w:proofErr w:type="spellStart"/>
             <w:r>
               <w:t>CCCoP</w:t>
             </w:r>
+            <w:proofErr w:type="spellEnd"/>
           </w:p>
         </w:tc>
       </w:tr>
@@ -1977,7 +1691,6 @@
           </w:tcPr>
           <w:p>
             <w:r>
-              <w:lastRenderedPageBreak/>
               <w:t>Kelp RISES</w:t>
             </w:r>
           </w:p>
@@ -2000,20 +1713,41 @@
             </w:r>
             <w:r>
               <w:br/>
-              <w:t>University of California Davis: Mike Springborn</w:t>
-            </w:r>
+              <w:t xml:space="preserve">University of California Davis: Mike </w:t>
+            </w:r>
+            <w:proofErr w:type="spellStart"/>
+            <w:r>
+              <w:t>Springborn</w:t>
+            </w:r>
+            <w:proofErr w:type="spellEnd"/>
             <w:r>
               <w:br/>
-              <w:t>University of California Davis: John Largier</w:t>
-            </w:r>
+              <w:t>University of California Davis</w:t>
+            </w:r>
+            <w:r>
+              <w:t xml:space="preserve"> – Bodega Marine Lab</w:t>
+            </w:r>
+            <w:r>
+              <w:t xml:space="preserve">: John </w:t>
+            </w:r>
+            <w:proofErr w:type="spellStart"/>
+            <w:r>
+              <w:t>Largier</w:t>
+            </w:r>
+            <w:proofErr w:type="spellEnd"/>
             <w:r>
               <w:br/>
               <w:t>University of California Santa Cruz: Carrie Pomeroy</w:t>
             </w:r>
             <w:r>
               <w:br/>
-              <w:t>University of California Santa Cruz: Mark Carr</w:t>
-            </w:r>
+              <w:t xml:space="preserve">University of California Santa Cruz: Mark </w:t>
+            </w:r>
+            <w:proofErr w:type="spellStart"/>
+            <w:r>
+              <w:t>Carr</w:t>
+            </w:r>
+            <w:proofErr w:type="spellEnd"/>
             <w:r>
               <w:br/>
               <w:t>California State Polytechnic University Humboldt: Sean Craig</w:t>
@@ -2280,13 +2014,7 @@
               <w:t>Environmental management</w:t>
             </w:r>
             <w:r>
-              <w:t xml:space="preserve"> (</w:t>
-            </w:r>
-            <w:r>
-              <w:t>Mary</w:t>
-            </w:r>
-            <w:r>
-              <w:t>)</w:t>
+              <w:t xml:space="preserve"> (Mary)</w:t>
             </w:r>
           </w:p>
         </w:tc>
@@ -2387,8 +2115,15 @@
           </w:tcPr>
           <w:p>
             <w:r>
-              <w:lastRenderedPageBreak/>
-              <w:t>If “other” text response involves citizen science, volunteer diving associated with ReefCheck (but does NOT mention urchin removal), add ‘Research’</w:t>
+              <w:t xml:space="preserve">If “other” text response involves citizen science, volunteer diving associated with </w:t>
+            </w:r>
+            <w:proofErr w:type="spellStart"/>
+            <w:r>
+              <w:t>ReefCheck</w:t>
+            </w:r>
+            <w:proofErr w:type="spellEnd"/>
+            <w:r>
+              <w:t xml:space="preserve"> (but does NOT mention urchin removal), add ‘Research’</w:t>
             </w:r>
           </w:p>
           <w:p/>
@@ -2546,6 +2281,7 @@
           </w:p>
           <w:p>
             <w:r>
+              <w:lastRenderedPageBreak/>
               <w:t>Data collection</w:t>
             </w:r>
           </w:p>
@@ -2561,6 +2297,7 @@
           </w:tcPr>
           <w:p>
             <w:r>
+              <w:lastRenderedPageBreak/>
               <w:t>Research (Mary)</w:t>
             </w:r>
           </w:p>
@@ -2711,10 +2448,7 @@
           </w:tcPr>
           <w:p>
             <w:r>
-              <w:t>Recreation or tourism</w:t>
-            </w:r>
-            <w:r>
-              <w:t xml:space="preserve"> </w:t>
+              <w:t xml:space="preserve">Recreation or tourism </w:t>
             </w:r>
             <w:r>
               <w:t>(Gabby)</w:t>
@@ -2806,10 +2540,7 @@
           </w:tcPr>
           <w:p>
             <w:r>
-              <w:t>Environmental management</w:t>
-            </w:r>
-            <w:r>
-              <w:t xml:space="preserve"> (Mary)</w:t>
+              <w:t>Environmental management (Mary)</w:t>
             </w:r>
           </w:p>
         </w:tc>
@@ -2918,11 +2649,15 @@
         <w:t>R_7upUSPV19KS9FVh</w:t>
       </w:r>
       <w:r>
-        <w:t xml:space="preserve"> is a ReefCheck volunteer who is routinely involved in kelp forest-related issues. They selected Environmental Management / Other (Donations), but in their answer to question 9 they </w:t>
-      </w:r>
-      <w:r>
-        <w:lastRenderedPageBreak/>
-        <w:t xml:space="preserve">put that they directly observe conditions and collect or analyze data. I added ‘Research:CitSci Kelp Forest Surveys’ to their response. </w:t>
+        <w:t xml:space="preserve"> is a </w:t>
+      </w:r>
+      <w:proofErr w:type="spellStart"/>
+      <w:r>
+        <w:t>ReefCheck</w:t>
+      </w:r>
+      <w:proofErr w:type="spellEnd"/>
+      <w:r>
+        <w:t xml:space="preserve"> volunteer who is routinely involved in kelp forest-related issues. They selected Environmental Management / Other (Donations), but in their answer to question 9 they put that they directly observe conditions and collect or analyze data. I added ‘Research’ to their response. </w:t>
       </w:r>
     </w:p>
     <w:p>
@@ -2933,7 +2668,15 @@
         <w:t>R_61dpMIWMs89lZLY</w:t>
       </w:r>
       <w:r>
-        <w:t xml:space="preserve"> is a Giant Giant Kelp volunteer who is routinely involved in kelp forest-related issues. They selected only Other (supporter), but in their answer to question 9 they put that they directly observe conditions and collect or analyze data. I added ‘Research:CitSci Kelp Forest Surveys’ to their response.</w:t>
+        <w:t xml:space="preserve"> is a Giant </w:t>
+      </w:r>
+      <w:proofErr w:type="spellStart"/>
+      <w:r>
+        <w:t>Giant</w:t>
+      </w:r>
+      <w:proofErr w:type="spellEnd"/>
+      <w:r>
+        <w:t xml:space="preserve"> Kelp volunteer who is routinely involved in kelp forest-related issues. They selected only Other (supporter), but in their answer to question 9 they put that they directly observe conditions and collect or analyze data. I added ‘Research’ to their response.</w:t>
       </w:r>
     </w:p>
     <w:p>
@@ -2962,7 +2705,19 @@
         </w:numPr>
       </w:pPr>
       <w:r>
-        <w:t xml:space="preserve">Restoration volunteer: collaborates with Giant Giant Kelp and is occasionally involved in kelp-related issues. In their answer to question 9 they put that they directly observe conditions, but did not report collecting or analyzing data. I suspect that they conduct urchin removal, but cannot confirm from the survey. </w:t>
+        <w:t xml:space="preserve">Restoration volunteer: collaborates with Giant </w:t>
+      </w:r>
+      <w:proofErr w:type="spellStart"/>
+      <w:r>
+        <w:t>Giant</w:t>
+      </w:r>
+      <w:proofErr w:type="spellEnd"/>
+      <w:r>
+        <w:t xml:space="preserve"> Kelp and is occasionally involved in kelp-related issues. In their answer to question 9 they put that they directly observe conditions, but </w:t>
+      </w:r>
+      <w:r>
+        <w:lastRenderedPageBreak/>
+        <w:t xml:space="preserve">did not report collecting or analyzing data. I suspect that they conduct urchin removal, but cannot confirm from the survey. </w:t>
       </w:r>
     </w:p>
     <w:p>
@@ -2979,16 +2734,14 @@
     </w:p>
     <w:p/>
     <w:p/>
-    <w:p/>
-    <w:p/>
-    <w:p/>
-    <w:p/>
-    <w:p/>
-    <w:p/>
-    <w:p/>
-    <w:p/>
     <w:p>
       <w:r>
+        <w:br w:type="page"/>
+      </w:r>
+    </w:p>
+    <w:p>
+      <w:r>
+        <w:lastRenderedPageBreak/>
         <w:t xml:space="preserve">Extended accounting of ego changes: </w:t>
       </w:r>
     </w:p>
@@ -3309,7 +3062,27 @@
                 <w:sz w:val="16"/>
                 <w:szCs w:val="16"/>
               </w:rPr>
-              <w:t>Giant Giant Kelp Restoration Project,</w:t>
+              <w:t>Giant </w:t>
+            </w:r>
+            <w:proofErr w:type="spellStart"/>
+            <w:r>
+              <w:rPr>
+                <w:rFonts w:ascii="Arial" w:hAnsi="Arial" w:cs="Arial"/>
+                <w:color w:val="000000"/>
+                <w:sz w:val="16"/>
+                <w:szCs w:val="16"/>
+              </w:rPr>
+              <w:t>Giant</w:t>
+            </w:r>
+            <w:proofErr w:type="spellEnd"/>
+            <w:r>
+              <w:rPr>
+                <w:rFonts w:ascii="Arial" w:hAnsi="Arial" w:cs="Arial"/>
+                <w:color w:val="000000"/>
+                <w:sz w:val="16"/>
+                <w:szCs w:val="16"/>
+              </w:rPr>
+              <w:t> Kelp Restoration Project,</w:t>
             </w:r>
           </w:p>
           <w:p>
@@ -3375,7 +3148,27 @@
                 <w:sz w:val="16"/>
                 <w:szCs w:val="16"/>
               </w:rPr>
-              <w:t>Giant Giant Kelp Restoration Project</w:t>
+              <w:t>Giant </w:t>
+            </w:r>
+            <w:proofErr w:type="spellStart"/>
+            <w:r>
+              <w:rPr>
+                <w:rFonts w:ascii="Arial" w:hAnsi="Arial" w:cs="Arial"/>
+                <w:color w:val="000000"/>
+                <w:sz w:val="16"/>
+                <w:szCs w:val="16"/>
+              </w:rPr>
+              <w:t>Giant</w:t>
+            </w:r>
+            <w:proofErr w:type="spellEnd"/>
+            <w:r>
+              <w:rPr>
+                <w:rFonts w:ascii="Arial" w:hAnsi="Arial" w:cs="Arial"/>
+                <w:color w:val="000000"/>
+                <w:sz w:val="16"/>
+                <w:szCs w:val="16"/>
+              </w:rPr>
+              <w:t> Kelp Restoration Project</w:t>
             </w:r>
             <w:r>
               <w:rPr>
@@ -3769,7 +3562,25 @@
                 <w:sz w:val="16"/>
                 <w:szCs w:val="16"/>
               </w:rPr>
-              <w:t>Greater Farallones Assoc and NMS</w:t>
+              <w:t xml:space="preserve">Greater </w:t>
+            </w:r>
+            <w:proofErr w:type="spellStart"/>
+            <w:r>
+              <w:rPr>
+                <w:rFonts w:ascii="Arial" w:hAnsi="Arial" w:cs="Arial"/>
+                <w:sz w:val="16"/>
+                <w:szCs w:val="16"/>
+              </w:rPr>
+              <w:t>Farallones</w:t>
+            </w:r>
+            <w:proofErr w:type="spellEnd"/>
+            <w:r>
+              <w:rPr>
+                <w:rFonts w:ascii="Arial" w:hAnsi="Arial" w:cs="Arial"/>
+                <w:sz w:val="16"/>
+                <w:szCs w:val="16"/>
+              </w:rPr>
+              <w:t xml:space="preserve"> Assoc and NMS</w:t>
             </w:r>
             <w:r>
               <w:rPr>
@@ -3799,7 +3610,43 @@
                 <w:sz w:val="16"/>
                 <w:szCs w:val="16"/>
               </w:rPr>
-              <w:t>Greater Farallones Assoc and NMS, Noyo Center, UC Davis</w:t>
+              <w:t xml:space="preserve">Greater </w:t>
+            </w:r>
+            <w:proofErr w:type="spellStart"/>
+            <w:r>
+              <w:rPr>
+                <w:rFonts w:ascii="Arial" w:hAnsi="Arial" w:cs="Arial"/>
+                <w:sz w:val="16"/>
+                <w:szCs w:val="16"/>
+              </w:rPr>
+              <w:t>Farallones</w:t>
+            </w:r>
+            <w:proofErr w:type="spellEnd"/>
+            <w:r>
+              <w:rPr>
+                <w:rFonts w:ascii="Arial" w:hAnsi="Arial" w:cs="Arial"/>
+                <w:sz w:val="16"/>
+                <w:szCs w:val="16"/>
+              </w:rPr>
+              <w:t xml:space="preserve"> Assoc and NMS, </w:t>
+            </w:r>
+            <w:proofErr w:type="spellStart"/>
+            <w:r>
+              <w:rPr>
+                <w:rFonts w:ascii="Arial" w:hAnsi="Arial" w:cs="Arial"/>
+                <w:sz w:val="16"/>
+                <w:szCs w:val="16"/>
+              </w:rPr>
+              <w:t>Noyo</w:t>
+            </w:r>
+            <w:proofErr w:type="spellEnd"/>
+            <w:r>
+              <w:rPr>
+                <w:rFonts w:ascii="Arial" w:hAnsi="Arial" w:cs="Arial"/>
+                <w:sz w:val="16"/>
+                <w:szCs w:val="16"/>
+              </w:rPr>
+              <w:t xml:space="preserve"> Center, UC Davis</w:t>
             </w:r>
           </w:p>
         </w:tc>
@@ -3848,7 +3695,6 @@
                 <w:szCs w:val="16"/>
                 <w:shd w:val="clear" w:color="auto" w:fill="FFFFFF"/>
               </w:rPr>
-              <w:lastRenderedPageBreak/>
               <w:t>R_3qIDU2i8sWSWYdH</w:t>
             </w:r>
           </w:p>
@@ -3937,7 +3783,25 @@
                 <w:sz w:val="16"/>
                 <w:szCs w:val="16"/>
               </w:rPr>
-              <w:t>TNC, Reef Check, MLML, UC Davis – BML, California Sea Urchin Commission, Noyo Center</w:t>
+              <w:t xml:space="preserve">TNC, Reef Check, MLML, UC Davis – BML, California Sea Urchin Commission, </w:t>
+            </w:r>
+            <w:proofErr w:type="spellStart"/>
+            <w:r>
+              <w:rPr>
+                <w:rFonts w:ascii="Arial" w:hAnsi="Arial" w:cs="Arial"/>
+                <w:sz w:val="16"/>
+                <w:szCs w:val="16"/>
+              </w:rPr>
+              <w:t>Noyo</w:t>
+            </w:r>
+            <w:proofErr w:type="spellEnd"/>
+            <w:r>
+              <w:rPr>
+                <w:rFonts w:ascii="Arial" w:hAnsi="Arial" w:cs="Arial"/>
+                <w:sz w:val="16"/>
+                <w:szCs w:val="16"/>
+              </w:rPr>
+              <w:t xml:space="preserve"> Center</w:t>
             </w:r>
           </w:p>
         </w:tc>
@@ -4364,114 +4228,6 @@
         </w:tc>
       </w:tr>
       <w:tr>
-        <w:trPr>
-          <w:trHeight w:val="20"/>
-        </w:trPr>
-        <w:tc>
-          <w:tcPr>
-            <w:tcW w:w="1890" w:type="dxa"/>
-          </w:tcPr>
-          <w:p>
-            <w:pPr>
-              <w:spacing w:after="540"/>
-              <w:rPr>
-                <w:rFonts w:ascii="Arial" w:hAnsi="Arial" w:cs="Arial"/>
-                <w:color w:val="000000"/>
-                <w:sz w:val="16"/>
-                <w:szCs w:val="16"/>
-              </w:rPr>
-            </w:pPr>
-            <w:r>
-              <w:rPr>
-                <w:b/>
-                <w:bCs/>
-                <w:sz w:val="20"/>
-                <w:szCs w:val="20"/>
-              </w:rPr>
-              <w:t>Response ID</w:t>
-            </w:r>
-          </w:p>
-        </w:tc>
-        <w:tc>
-          <w:tcPr>
-            <w:tcW w:w="3150" w:type="dxa"/>
-          </w:tcPr>
-          <w:p>
-            <w:pPr>
-              <w:rPr>
-                <w:rFonts w:ascii="Arial" w:hAnsi="Arial" w:cs="Arial"/>
-                <w:sz w:val="16"/>
-                <w:szCs w:val="16"/>
-              </w:rPr>
-            </w:pPr>
-            <w:r>
-              <w:rPr>
-                <w:b/>
-                <w:bCs/>
-                <w:sz w:val="20"/>
-                <w:szCs w:val="20"/>
-              </w:rPr>
-              <w:t>Egos</w:t>
-            </w:r>
-            <w:r>
-              <w:rPr>
-                <w:b/>
-                <w:bCs/>
-                <w:sz w:val="20"/>
-                <w:szCs w:val="20"/>
-              </w:rPr>
-              <w:t xml:space="preserve"> [removed]</w:t>
-            </w:r>
-          </w:p>
-        </w:tc>
-        <w:tc>
-          <w:tcPr>
-            <w:tcW w:w="3240" w:type="dxa"/>
-          </w:tcPr>
-          <w:p>
-            <w:pPr>
-              <w:rPr>
-                <w:rFonts w:ascii="Arial" w:hAnsi="Arial" w:cs="Arial"/>
-                <w:sz w:val="16"/>
-                <w:szCs w:val="16"/>
-              </w:rPr>
-            </w:pPr>
-            <w:r>
-              <w:rPr>
-                <w:b/>
-                <w:bCs/>
-                <w:sz w:val="20"/>
-                <w:szCs w:val="20"/>
-              </w:rPr>
-              <w:t>All removed egos in alter?</w:t>
-            </w:r>
-          </w:p>
-        </w:tc>
-        <w:tc>
-          <w:tcPr>
-            <w:tcW w:w="1170" w:type="dxa"/>
-          </w:tcPr>
-          <w:p>
-            <w:pPr>
-              <w:rPr>
-                <w:rFonts w:ascii="Arial" w:hAnsi="Arial" w:cs="Arial"/>
-                <w:sz w:val="16"/>
-                <w:szCs w:val="16"/>
-              </w:rPr>
-            </w:pPr>
-            <w:r>
-              <w:rPr>
-                <w:b/>
-                <w:bCs/>
-                <w:sz w:val="20"/>
-                <w:szCs w:val="20"/>
-              </w:rPr>
-              <w:t>Direct observer?</w:t>
-            </w:r>
-          </w:p>
-        </w:tc>
-      </w:tr>
-      <w:tr>
         <w:tc>
           <w:tcPr>
             <w:tcW w:w="1890" w:type="dxa"/>
@@ -4541,7 +4297,79 @@
                 <w:sz w:val="16"/>
                 <w:szCs w:val="16"/>
               </w:rPr>
-              <w:t>Moss Landing Marine Laboratories','Greater Farallones Assoc and NMS','The Nature Conservancy','University of California Davis - Bodega Marine Laboratory</w:t>
+              <w:t xml:space="preserve">Moss Landing Marine </w:t>
+            </w:r>
+            <w:proofErr w:type="spellStart"/>
+            <w:r>
+              <w:rPr>
+                <w:rFonts w:ascii="Arial" w:hAnsi="Arial" w:cs="Arial"/>
+                <w:sz w:val="16"/>
+                <w:szCs w:val="16"/>
+              </w:rPr>
+              <w:t>Laboratories','Greater</w:t>
+            </w:r>
+            <w:proofErr w:type="spellEnd"/>
+            <w:r>
+              <w:rPr>
+                <w:rFonts w:ascii="Arial" w:hAnsi="Arial" w:cs="Arial"/>
+                <w:sz w:val="16"/>
+                <w:szCs w:val="16"/>
+              </w:rPr>
+              <w:t xml:space="preserve"> </w:t>
+            </w:r>
+            <w:proofErr w:type="spellStart"/>
+            <w:r>
+              <w:rPr>
+                <w:rFonts w:ascii="Arial" w:hAnsi="Arial" w:cs="Arial"/>
+                <w:sz w:val="16"/>
+                <w:szCs w:val="16"/>
+              </w:rPr>
+              <w:t>Farallones</w:t>
+            </w:r>
+            <w:proofErr w:type="spellEnd"/>
+            <w:r>
+              <w:rPr>
+                <w:rFonts w:ascii="Arial" w:hAnsi="Arial" w:cs="Arial"/>
+                <w:sz w:val="16"/>
+                <w:szCs w:val="16"/>
+              </w:rPr>
+              <w:t xml:space="preserve"> Assoc and </w:t>
+            </w:r>
+            <w:proofErr w:type="spellStart"/>
+            <w:r>
+              <w:rPr>
+                <w:rFonts w:ascii="Arial" w:hAnsi="Arial" w:cs="Arial"/>
+                <w:sz w:val="16"/>
+                <w:szCs w:val="16"/>
+              </w:rPr>
+              <w:t>NMS','The</w:t>
+            </w:r>
+            <w:proofErr w:type="spellEnd"/>
+            <w:r>
+              <w:rPr>
+                <w:rFonts w:ascii="Arial" w:hAnsi="Arial" w:cs="Arial"/>
+                <w:sz w:val="16"/>
+                <w:szCs w:val="16"/>
+              </w:rPr>
+              <w:t xml:space="preserve"> Nature </w:t>
+            </w:r>
+            <w:proofErr w:type="spellStart"/>
+            <w:r>
+              <w:rPr>
+                <w:rFonts w:ascii="Arial" w:hAnsi="Arial" w:cs="Arial"/>
+                <w:sz w:val="16"/>
+                <w:szCs w:val="16"/>
+              </w:rPr>
+              <w:t>Conservancy','University</w:t>
+            </w:r>
+            <w:proofErr w:type="spellEnd"/>
+            <w:r>
+              <w:rPr>
+                <w:rFonts w:ascii="Arial" w:hAnsi="Arial" w:cs="Arial"/>
+                <w:sz w:val="16"/>
+                <w:szCs w:val="16"/>
+              </w:rPr>
+              <w:t xml:space="preserve"> of California Davis - Bodega Marine Laboratory</w:t>
             </w:r>
             <w:r>
               <w:rPr>
@@ -4974,16 +4802,43 @@
                 <w:sz w:val="16"/>
                 <w:szCs w:val="16"/>
               </w:rPr>
-              <w:t xml:space="preserve">CA Sea Grant, </w:t>
-            </w:r>
-            <w:r>
-              <w:rPr>
-                <w:rFonts w:ascii="Arial" w:hAnsi="Arial" w:cs="Arial"/>
-                <w:sz w:val="16"/>
-                <w:szCs w:val="16"/>
-              </w:rPr>
-              <w:t xml:space="preserve">] </w:t>
-            </w:r>
+              <w:t>CA Sea Grant</w:t>
+            </w:r>
+            <w:proofErr w:type="gramStart"/>
+            <w:r>
+              <w:rPr>
+                <w:rFonts w:ascii="Arial" w:hAnsi="Arial" w:cs="Arial"/>
+                <w:sz w:val="16"/>
+                <w:szCs w:val="16"/>
+              </w:rPr>
+              <w:t xml:space="preserve">, </w:t>
+            </w:r>
+            <w:r>
+              <w:rPr>
+                <w:rFonts w:ascii="Arial" w:hAnsi="Arial" w:cs="Arial"/>
+                <w:sz w:val="16"/>
+                <w:szCs w:val="16"/>
+              </w:rPr>
+              <w:t>]</w:t>
+            </w:r>
+            <w:proofErr w:type="gramEnd"/>
+            <w:r>
+              <w:rPr>
+                <w:rFonts w:ascii="Arial" w:hAnsi="Arial" w:cs="Arial"/>
+                <w:sz w:val="16"/>
+                <w:szCs w:val="16"/>
+              </w:rPr>
+              <w:t xml:space="preserve"> </w:t>
+            </w:r>
+            <w:r>
+              <w:rPr>
+                <w:rFonts w:ascii="Arial" w:hAnsi="Arial" w:cs="Arial"/>
+                <w:sz w:val="16"/>
+                <w:szCs w:val="16"/>
+              </w:rPr>
+              <w:t>[</w:t>
+            </w:r>
+            <w:proofErr w:type="spellStart"/>
             <w:r>
               <w:rPr>
                 <w:rFonts w:ascii="Arial" w:hAnsi="Arial" w:cs="Arial"/>
@@ -4991,6 +4846,15 @@
                 <w:szCs w:val="16"/>
               </w:rPr>
               <w:t>Individual:Photographer</w:t>
+            </w:r>
+            <w:proofErr w:type="spellEnd"/>
+            <w:r>
+              <w:rPr>
+                <w:rFonts w:ascii="Arial" w:hAnsi="Arial" w:cs="Arial"/>
+                <w:sz w:val="16"/>
+                <w:szCs w:val="16"/>
+              </w:rPr>
+              <w:t>]</w:t>
             </w:r>
           </w:p>
         </w:tc>
@@ -5085,13 +4949,23 @@
               </w:rPr>
               <w:t>UCSD – Scripps, UCSD – Birch Aquarium, [</w:t>
             </w:r>
-            <w:r>
-              <w:rPr>
-                <w:rFonts w:ascii="Arial" w:hAnsi="Arial" w:cs="Arial"/>
-                <w:sz w:val="16"/>
-                <w:szCs w:val="16"/>
-              </w:rPr>
-              <w:t>Seatrees','California Sea Grant</w:t>
+            <w:proofErr w:type="spellStart"/>
+            <w:r>
+              <w:rPr>
+                <w:rFonts w:ascii="Arial" w:hAnsi="Arial" w:cs="Arial"/>
+                <w:sz w:val="16"/>
+                <w:szCs w:val="16"/>
+              </w:rPr>
+              <w:t>Seatrees</w:t>
+            </w:r>
+            <w:proofErr w:type="spellEnd"/>
+            <w:r>
+              <w:rPr>
+                <w:rFonts w:ascii="Arial" w:hAnsi="Arial" w:cs="Arial"/>
+                <w:sz w:val="16"/>
+                <w:szCs w:val="16"/>
+              </w:rPr>
+              <w:t>','California Sea Grant</w:t>
             </w:r>
             <w:r>
               <w:rPr>

</xml_diff>